<commit_message>
Changes to document GDD
</commit_message>
<xml_diff>
--- a/Documents/Game Design Document.docx
+++ b/Documents/Game Design Document.docx
@@ -6,18 +6,434 @@
       <w:pPr>
         <w:pStyle w:val="Heading1"/>
         <w:rPr>
+          <w:rFonts w:ascii="Bahnschrift" w:hAnsi="Bahnschrift"/>
           <w:color w:val="0070C0"/>
+          <w:u w:val="single"/>
         </w:rPr>
       </w:pPr>
       <w:r>
         <w:rPr>
+          <w:rFonts w:ascii="Bahnschrift" w:hAnsi="Bahnschrift"/>
           <w:color w:val="0070C0"/>
+          <w:u w:val="single"/>
         </w:rPr>
         <w:t>Game Design Document</w:t>
       </w:r>
+      <w:r>
+        <w:rPr>
+          <w:rFonts w:ascii="Bahnschrift" w:hAnsi="Bahnschrift"/>
+          <w:color w:val="0070C0"/>
+          <w:u w:val="single"/>
+        </w:rPr>
+        <w:t xml:space="preserve"> - </w:t>
+      </w:r>
+      <w:proofErr w:type="spellStart"/>
+      <w:r>
+        <w:rPr>
+          <w:rFonts w:ascii="Bahnschrift" w:hAnsi="Bahnschrift"/>
+          <w:color w:val="0070C0"/>
+          <w:u w:val="single"/>
+        </w:rPr>
+        <w:t>Vegistation</w:t>
+      </w:r>
+      <w:proofErr w:type="spellEnd"/>
     </w:p>
     <w:p/>
-    <w:p/>
+    <w:p>
+      <w:pPr>
+        <w:rPr>
+          <w:i/>
+          <w:iCs/>
+        </w:rPr>
+      </w:pPr>
+      <w:r>
+        <w:rPr>
+          <w:i/>
+          <w:iCs/>
+        </w:rPr>
+        <w:t>Contents…</w:t>
+      </w:r>
+    </w:p>
+    <w:p>
+      <w:pPr>
+        <w:pStyle w:val="ListParagraph"/>
+        <w:numPr>
+          <w:ilvl w:val="0"/>
+          <w:numId w:val="1"/>
+        </w:numPr>
+        <w:rPr>
+          <w:i/>
+          <w:iCs/>
+        </w:rPr>
+      </w:pPr>
+      <w:r>
+        <w:rPr>
+          <w:i/>
+          <w:iCs/>
+        </w:rPr>
+        <w:t>Game Outline</w:t>
+      </w:r>
+    </w:p>
+    <w:p>
+      <w:pPr>
+        <w:pStyle w:val="ListParagraph"/>
+        <w:numPr>
+          <w:ilvl w:val="0"/>
+          <w:numId w:val="2"/>
+        </w:numPr>
+        <w:rPr>
+          <w:i/>
+          <w:iCs/>
+        </w:rPr>
+      </w:pPr>
+      <w:r>
+        <w:rPr>
+          <w:i/>
+          <w:iCs/>
+        </w:rPr>
+        <w:t>Chosen genre</w:t>
+      </w:r>
+    </w:p>
+    <w:p>
+      <w:pPr>
+        <w:pStyle w:val="ListParagraph"/>
+        <w:numPr>
+          <w:ilvl w:val="0"/>
+          <w:numId w:val="1"/>
+        </w:numPr>
+        <w:rPr>
+          <w:i/>
+          <w:iCs/>
+        </w:rPr>
+      </w:pPr>
+      <w:r>
+        <w:rPr>
+          <w:i/>
+          <w:iCs/>
+        </w:rPr>
+        <w:t>Characters and Controls</w:t>
+      </w:r>
+    </w:p>
+    <w:p>
+      <w:pPr>
+        <w:pStyle w:val="ListParagraph"/>
+        <w:numPr>
+          <w:ilvl w:val="0"/>
+          <w:numId w:val="2"/>
+        </w:numPr>
+        <w:rPr>
+          <w:i/>
+          <w:iCs/>
+        </w:rPr>
+      </w:pPr>
+      <w:r>
+        <w:rPr>
+          <w:i/>
+          <w:iCs/>
+        </w:rPr>
+        <w:t>Main Character</w:t>
+      </w:r>
+    </w:p>
+    <w:p>
+      <w:pPr>
+        <w:pStyle w:val="ListParagraph"/>
+        <w:numPr>
+          <w:ilvl w:val="0"/>
+          <w:numId w:val="2"/>
+        </w:numPr>
+        <w:rPr>
+          <w:i/>
+          <w:iCs/>
+        </w:rPr>
+      </w:pPr>
+      <w:r>
+        <w:rPr>
+          <w:i/>
+          <w:iCs/>
+        </w:rPr>
+        <w:t>Character Designs</w:t>
+      </w:r>
+    </w:p>
+    <w:p>
+      <w:pPr>
+        <w:pStyle w:val="ListParagraph"/>
+        <w:numPr>
+          <w:ilvl w:val="0"/>
+          <w:numId w:val="2"/>
+        </w:numPr>
+        <w:rPr>
+          <w:i/>
+          <w:iCs/>
+        </w:rPr>
+      </w:pPr>
+      <w:r>
+        <w:rPr>
+          <w:i/>
+          <w:iCs/>
+        </w:rPr>
+        <w:t>Character Specifications</w:t>
+      </w:r>
+    </w:p>
+    <w:p>
+      <w:pPr>
+        <w:pStyle w:val="ListParagraph"/>
+        <w:numPr>
+          <w:ilvl w:val="0"/>
+          <w:numId w:val="1"/>
+        </w:numPr>
+        <w:rPr>
+          <w:i/>
+          <w:iCs/>
+        </w:rPr>
+      </w:pPr>
+      <w:r>
+        <w:rPr>
+          <w:i/>
+          <w:iCs/>
+        </w:rPr>
+        <w:t>Main Gameplay</w:t>
+      </w:r>
+    </w:p>
+    <w:p>
+      <w:pPr>
+        <w:pStyle w:val="ListParagraph"/>
+        <w:numPr>
+          <w:ilvl w:val="0"/>
+          <w:numId w:val="3"/>
+        </w:numPr>
+        <w:rPr>
+          <w:i/>
+          <w:iCs/>
+        </w:rPr>
+      </w:pPr>
+      <w:r>
+        <w:rPr>
+          <w:i/>
+          <w:iCs/>
+        </w:rPr>
+        <w:t>Objectives</w:t>
+      </w:r>
+    </w:p>
+    <w:p>
+      <w:pPr>
+        <w:pStyle w:val="ListParagraph"/>
+        <w:numPr>
+          <w:ilvl w:val="0"/>
+          <w:numId w:val="3"/>
+        </w:numPr>
+        <w:rPr>
+          <w:i/>
+          <w:iCs/>
+        </w:rPr>
+      </w:pPr>
+      <w:r>
+        <w:rPr>
+          <w:i/>
+          <w:iCs/>
+        </w:rPr>
+        <w:t>Goal</w:t>
+      </w:r>
+    </w:p>
+    <w:p>
+      <w:pPr>
+        <w:pStyle w:val="ListParagraph"/>
+        <w:numPr>
+          <w:ilvl w:val="0"/>
+          <w:numId w:val="1"/>
+        </w:numPr>
+        <w:rPr>
+          <w:i/>
+          <w:iCs/>
+        </w:rPr>
+      </w:pPr>
+      <w:r>
+        <w:rPr>
+          <w:i/>
+          <w:iCs/>
+        </w:rPr>
+        <w:t>Game World</w:t>
+      </w:r>
+    </w:p>
+    <w:p>
+      <w:pPr>
+        <w:pStyle w:val="ListParagraph"/>
+        <w:numPr>
+          <w:ilvl w:val="0"/>
+          <w:numId w:val="4"/>
+        </w:numPr>
+        <w:rPr>
+          <w:i/>
+          <w:iCs/>
+        </w:rPr>
+      </w:pPr>
+      <w:r>
+        <w:rPr>
+          <w:i/>
+          <w:iCs/>
+        </w:rPr>
+        <w:t>Level Design</w:t>
+      </w:r>
+    </w:p>
+    <w:p>
+      <w:pPr>
+        <w:pStyle w:val="ListParagraph"/>
+        <w:numPr>
+          <w:ilvl w:val="0"/>
+          <w:numId w:val="1"/>
+        </w:numPr>
+        <w:rPr>
+          <w:i/>
+          <w:iCs/>
+        </w:rPr>
+      </w:pPr>
+      <w:r>
+        <w:rPr>
+          <w:i/>
+          <w:iCs/>
+        </w:rPr>
+        <w:t>Gameplay Mechanics</w:t>
+      </w:r>
+    </w:p>
+    <w:p>
+      <w:pPr>
+        <w:pStyle w:val="ListParagraph"/>
+        <w:numPr>
+          <w:ilvl w:val="0"/>
+          <w:numId w:val="4"/>
+        </w:numPr>
+        <w:rPr>
+          <w:i/>
+          <w:iCs/>
+        </w:rPr>
+      </w:pPr>
+      <w:r>
+        <w:rPr>
+          <w:i/>
+          <w:iCs/>
+        </w:rPr>
+        <w:t>Mechanics</w:t>
+      </w:r>
+    </w:p>
+    <w:p>
+      <w:pPr>
+        <w:pStyle w:val="ListParagraph"/>
+        <w:numPr>
+          <w:ilvl w:val="0"/>
+          <w:numId w:val="1"/>
+        </w:numPr>
+        <w:rPr>
+          <w:i/>
+          <w:iCs/>
+        </w:rPr>
+      </w:pPr>
+      <w:r>
+        <w:rPr>
+          <w:i/>
+          <w:iCs/>
+        </w:rPr>
+        <w:t>Enemies</w:t>
+      </w:r>
+    </w:p>
+    <w:p>
+      <w:pPr>
+        <w:pStyle w:val="ListParagraph"/>
+        <w:numPr>
+          <w:ilvl w:val="0"/>
+          <w:numId w:val="4"/>
+        </w:numPr>
+        <w:rPr>
+          <w:i/>
+          <w:iCs/>
+        </w:rPr>
+      </w:pPr>
+      <w:r>
+        <w:rPr>
+          <w:i/>
+          <w:iCs/>
+        </w:rPr>
+        <w:t>Ai Behaviour</w:t>
+      </w:r>
+    </w:p>
+    <w:p>
+      <w:pPr>
+        <w:pStyle w:val="ListParagraph"/>
+        <w:numPr>
+          <w:ilvl w:val="0"/>
+          <w:numId w:val="1"/>
+        </w:numPr>
+        <w:rPr>
+          <w:i/>
+          <w:iCs/>
+        </w:rPr>
+      </w:pPr>
+      <w:r>
+        <w:rPr>
+          <w:i/>
+          <w:iCs/>
+        </w:rPr>
+        <w:t>Cutscenes</w:t>
+      </w:r>
+    </w:p>
+    <w:p>
+      <w:pPr>
+        <w:pStyle w:val="ListParagraph"/>
+        <w:numPr>
+          <w:ilvl w:val="0"/>
+          <w:numId w:val="1"/>
+        </w:numPr>
+        <w:rPr>
+          <w:i/>
+          <w:iCs/>
+        </w:rPr>
+      </w:pPr>
+      <w:r>
+        <w:rPr>
+          <w:i/>
+          <w:iCs/>
+        </w:rPr>
+        <w:t>Bonus Material</w:t>
+      </w:r>
+    </w:p>
+    <w:p>
+      <w:pPr>
+        <w:pStyle w:val="ListParagraph"/>
+        <w:numPr>
+          <w:ilvl w:val="0"/>
+          <w:numId w:val="1"/>
+        </w:numPr>
+        <w:rPr>
+          <w:i/>
+          <w:iCs/>
+        </w:rPr>
+      </w:pPr>
+      <w:r>
+        <w:rPr>
+          <w:i/>
+          <w:iCs/>
+        </w:rPr>
+        <w:t>Bibliography</w:t>
+      </w:r>
+    </w:p>
+    <w:p>
+      <w:pPr>
+        <w:pStyle w:val="ListParagraph"/>
+        <w:numPr>
+          <w:ilvl w:val="0"/>
+          <w:numId w:val="4"/>
+        </w:numPr>
+        <w:rPr>
+          <w:i/>
+          <w:iCs/>
+        </w:rPr>
+      </w:pPr>
+      <w:r>
+        <w:rPr>
+          <w:i/>
+          <w:iCs/>
+        </w:rPr>
+        <w:t>References</w:t>
+      </w:r>
+    </w:p>
     <w:sectPr>
       <w:pgSz w:w="11906" w:h="16838"/>
       <w:pgMar w:top="1440" w:right="1440" w:bottom="1440" w:left="1440" w:header="708" w:footer="708" w:gutter="0"/>
@@ -26,6 +442,448 @@
     </w:sectPr>
   </w:body>
 </w:document>
+</file>
+
+<file path=word/numbering.xml><?xml version="1.0" encoding="utf-8"?>
+<w:numbering xmlns:wpc="http://schemas.microsoft.com/office/word/2010/wordprocessingCanvas" xmlns:cx="http://schemas.microsoft.com/office/drawing/2014/chartex" xmlns:cx1="http://schemas.microsoft.com/office/drawing/2015/9/8/chartex" xmlns:cx2="http://schemas.microsoft.com/office/drawing/2015/10/21/chartex" xmlns:cx3="http://schemas.microsoft.com/office/drawing/2016/5/9/chartex" xmlns:cx4="http://schemas.microsoft.com/office/drawing/2016/5/10/chartex" xmlns:cx5="http://schemas.microsoft.com/office/drawing/2016/5/11/chartex" xmlns:cx6="http://schemas.microsoft.com/office/drawing/2016/5/12/chartex" xmlns:cx7="http://schemas.microsoft.com/office/drawing/2016/5/13/chartex" xmlns:cx8="http://schemas.microsoft.com/office/drawing/2016/5/14/chartex" xmlns:mc="http://schemas.openxmlformats.org/markup-compatibility/2006" xmlns:aink="http://schemas.microsoft.com/office/drawing/2016/ink" xmlns:am3d="http://schemas.microsoft.com/office/drawing/2017/model3d" xmlns:o="urn:schemas-microsoft-com:office:office" xmlns:oel="http://schemas.microsoft.com/office/2019/extlst" xmlns:r="http://schemas.openxmlformats.org/officeDocument/2006/relationships" xmlns:m="http://schemas.openxmlformats.org/officeDocument/2006/math" xmlns:v="urn:schemas-microsoft-com:vml" xmlns:wp14="http://schemas.microsoft.com/office/word/2010/wordprocessingDrawing" xmlns:wp="http://schemas.openxmlformats.org/drawingml/2006/wordprocessingDrawing" xmlns:w10="urn:schemas-microsoft-com:office:word" xmlns:w="http://schemas.openxmlformats.org/wordprocessingml/2006/main" xmlns:w14="http://schemas.microsoft.com/office/word/2010/wordml" xmlns:w15="http://schemas.microsoft.com/office/word/2012/wordml" xmlns:w16cex="http://schemas.microsoft.com/office/word/2018/wordml/cex" xmlns:w16cid="http://schemas.microsoft.com/office/word/2016/wordml/cid" xmlns:w16="http://schemas.microsoft.com/office/word/2018/wordml" xmlns:w16du="http://schemas.microsoft.com/office/word/2023/wordml/word16du" xmlns:w16sdtdh="http://schemas.microsoft.com/office/word/2020/wordml/sdtdatahash" xmlns:w16sdtfl="http://schemas.microsoft.com/office/word/2024/wordml/sdtformatlock" xmlns:w16se="http://schemas.microsoft.com/office/word/2015/wordml/symex" xmlns:wpg="http://schemas.microsoft.com/office/word/2010/wordprocessingGroup" xmlns:wpi="http://schemas.microsoft.com/office/word/2010/wordprocessingInk" xmlns:wne="http://schemas.microsoft.com/office/word/2006/wordml" xmlns:wps="http://schemas.microsoft.com/office/word/2010/wordprocessingShape" mc:Ignorable="w14 w15 w16se w16cid w16 w16cex w16sdtdh w16sdtfl w16du wp14">
+  <w:abstractNum w:abstractNumId="0" w15:restartNumberingAfterBreak="0">
+    <w:nsid w:val="47E842D8"/>
+    <w:multiLevelType w:val="hybridMultilevel"/>
+    <w:tmpl w:val="11D43D92"/>
+    <w:lvl w:ilvl="0" w:tplc="0809000F">
+      <w:start w:val="1"/>
+      <w:numFmt w:val="decimal"/>
+      <w:lvlText w:val="%1."/>
+      <w:lvlJc w:val="left"/>
+      <w:pPr>
+        <w:ind w:left="720" w:hanging="360"/>
+      </w:pPr>
+    </w:lvl>
+    <w:lvl w:ilvl="1" w:tplc="08090019" w:tentative="1">
+      <w:start w:val="1"/>
+      <w:numFmt w:val="lowerLetter"/>
+      <w:lvlText w:val="%2."/>
+      <w:lvlJc w:val="left"/>
+      <w:pPr>
+        <w:ind w:left="1440" w:hanging="360"/>
+      </w:pPr>
+    </w:lvl>
+    <w:lvl w:ilvl="2" w:tplc="0809001B" w:tentative="1">
+      <w:start w:val="1"/>
+      <w:numFmt w:val="lowerRoman"/>
+      <w:lvlText w:val="%3."/>
+      <w:lvlJc w:val="right"/>
+      <w:pPr>
+        <w:ind w:left="2160" w:hanging="180"/>
+      </w:pPr>
+    </w:lvl>
+    <w:lvl w:ilvl="3" w:tplc="0809000F" w:tentative="1">
+      <w:start w:val="1"/>
+      <w:numFmt w:val="decimal"/>
+      <w:lvlText w:val="%4."/>
+      <w:lvlJc w:val="left"/>
+      <w:pPr>
+        <w:ind w:left="2880" w:hanging="360"/>
+      </w:pPr>
+    </w:lvl>
+    <w:lvl w:ilvl="4" w:tplc="08090019" w:tentative="1">
+      <w:start w:val="1"/>
+      <w:numFmt w:val="lowerLetter"/>
+      <w:lvlText w:val="%5."/>
+      <w:lvlJc w:val="left"/>
+      <w:pPr>
+        <w:ind w:left="3600" w:hanging="360"/>
+      </w:pPr>
+    </w:lvl>
+    <w:lvl w:ilvl="5" w:tplc="0809001B" w:tentative="1">
+      <w:start w:val="1"/>
+      <w:numFmt w:val="lowerRoman"/>
+      <w:lvlText w:val="%6."/>
+      <w:lvlJc w:val="right"/>
+      <w:pPr>
+        <w:ind w:left="4320" w:hanging="180"/>
+      </w:pPr>
+    </w:lvl>
+    <w:lvl w:ilvl="6" w:tplc="0809000F" w:tentative="1">
+      <w:start w:val="1"/>
+      <w:numFmt w:val="decimal"/>
+      <w:lvlText w:val="%7."/>
+      <w:lvlJc w:val="left"/>
+      <w:pPr>
+        <w:ind w:left="5040" w:hanging="360"/>
+      </w:pPr>
+    </w:lvl>
+    <w:lvl w:ilvl="7" w:tplc="08090019" w:tentative="1">
+      <w:start w:val="1"/>
+      <w:numFmt w:val="lowerLetter"/>
+      <w:lvlText w:val="%8."/>
+      <w:lvlJc w:val="left"/>
+      <w:pPr>
+        <w:ind w:left="5760" w:hanging="360"/>
+      </w:pPr>
+    </w:lvl>
+    <w:lvl w:ilvl="8" w:tplc="0809001B" w:tentative="1">
+      <w:start w:val="1"/>
+      <w:numFmt w:val="lowerRoman"/>
+      <w:lvlText w:val="%9."/>
+      <w:lvlJc w:val="right"/>
+      <w:pPr>
+        <w:ind w:left="6480" w:hanging="180"/>
+      </w:pPr>
+    </w:lvl>
+  </w:abstractNum>
+  <w:abstractNum w:abstractNumId="1" w15:restartNumberingAfterBreak="0">
+    <w:nsid w:val="49A8655C"/>
+    <w:multiLevelType w:val="hybridMultilevel"/>
+    <w:tmpl w:val="6792D07A"/>
+    <w:lvl w:ilvl="0" w:tplc="08090001">
+      <w:start w:val="1"/>
+      <w:numFmt w:val="bullet"/>
+      <w:lvlText w:val=""/>
+      <w:lvlJc w:val="left"/>
+      <w:pPr>
+        <w:ind w:left="1440" w:hanging="360"/>
+      </w:pPr>
+      <w:rPr>
+        <w:rFonts w:ascii="Symbol" w:hAnsi="Symbol" w:hint="default"/>
+      </w:rPr>
+    </w:lvl>
+    <w:lvl w:ilvl="1" w:tplc="08090003" w:tentative="1">
+      <w:start w:val="1"/>
+      <w:numFmt w:val="bullet"/>
+      <w:lvlText w:val="o"/>
+      <w:lvlJc w:val="left"/>
+      <w:pPr>
+        <w:ind w:left="2160" w:hanging="360"/>
+      </w:pPr>
+      <w:rPr>
+        <w:rFonts w:ascii="Courier New" w:hAnsi="Courier New" w:cs="Courier New" w:hint="default"/>
+      </w:rPr>
+    </w:lvl>
+    <w:lvl w:ilvl="2" w:tplc="08090005" w:tentative="1">
+      <w:start w:val="1"/>
+      <w:numFmt w:val="bullet"/>
+      <w:lvlText w:val=""/>
+      <w:lvlJc w:val="left"/>
+      <w:pPr>
+        <w:ind w:left="2880" w:hanging="360"/>
+      </w:pPr>
+      <w:rPr>
+        <w:rFonts w:ascii="Wingdings" w:hAnsi="Wingdings" w:hint="default"/>
+      </w:rPr>
+    </w:lvl>
+    <w:lvl w:ilvl="3" w:tplc="08090001" w:tentative="1">
+      <w:start w:val="1"/>
+      <w:numFmt w:val="bullet"/>
+      <w:lvlText w:val=""/>
+      <w:lvlJc w:val="left"/>
+      <w:pPr>
+        <w:ind w:left="3600" w:hanging="360"/>
+      </w:pPr>
+      <w:rPr>
+        <w:rFonts w:ascii="Symbol" w:hAnsi="Symbol" w:hint="default"/>
+      </w:rPr>
+    </w:lvl>
+    <w:lvl w:ilvl="4" w:tplc="08090003" w:tentative="1">
+      <w:start w:val="1"/>
+      <w:numFmt w:val="bullet"/>
+      <w:lvlText w:val="o"/>
+      <w:lvlJc w:val="left"/>
+      <w:pPr>
+        <w:ind w:left="4320" w:hanging="360"/>
+      </w:pPr>
+      <w:rPr>
+        <w:rFonts w:ascii="Courier New" w:hAnsi="Courier New" w:cs="Courier New" w:hint="default"/>
+      </w:rPr>
+    </w:lvl>
+    <w:lvl w:ilvl="5" w:tplc="08090005" w:tentative="1">
+      <w:start w:val="1"/>
+      <w:numFmt w:val="bullet"/>
+      <w:lvlText w:val=""/>
+      <w:lvlJc w:val="left"/>
+      <w:pPr>
+        <w:ind w:left="5040" w:hanging="360"/>
+      </w:pPr>
+      <w:rPr>
+        <w:rFonts w:ascii="Wingdings" w:hAnsi="Wingdings" w:hint="default"/>
+      </w:rPr>
+    </w:lvl>
+    <w:lvl w:ilvl="6" w:tplc="08090001" w:tentative="1">
+      <w:start w:val="1"/>
+      <w:numFmt w:val="bullet"/>
+      <w:lvlText w:val=""/>
+      <w:lvlJc w:val="left"/>
+      <w:pPr>
+        <w:ind w:left="5760" w:hanging="360"/>
+      </w:pPr>
+      <w:rPr>
+        <w:rFonts w:ascii="Symbol" w:hAnsi="Symbol" w:hint="default"/>
+      </w:rPr>
+    </w:lvl>
+    <w:lvl w:ilvl="7" w:tplc="08090003" w:tentative="1">
+      <w:start w:val="1"/>
+      <w:numFmt w:val="bullet"/>
+      <w:lvlText w:val="o"/>
+      <w:lvlJc w:val="left"/>
+      <w:pPr>
+        <w:ind w:left="6480" w:hanging="360"/>
+      </w:pPr>
+      <w:rPr>
+        <w:rFonts w:ascii="Courier New" w:hAnsi="Courier New" w:cs="Courier New" w:hint="default"/>
+      </w:rPr>
+    </w:lvl>
+    <w:lvl w:ilvl="8" w:tplc="08090005" w:tentative="1">
+      <w:start w:val="1"/>
+      <w:numFmt w:val="bullet"/>
+      <w:lvlText w:val=""/>
+      <w:lvlJc w:val="left"/>
+      <w:pPr>
+        <w:ind w:left="7200" w:hanging="360"/>
+      </w:pPr>
+      <w:rPr>
+        <w:rFonts w:ascii="Wingdings" w:hAnsi="Wingdings" w:hint="default"/>
+      </w:rPr>
+    </w:lvl>
+  </w:abstractNum>
+  <w:abstractNum w:abstractNumId="2" w15:restartNumberingAfterBreak="0">
+    <w:nsid w:val="54C54022"/>
+    <w:multiLevelType w:val="hybridMultilevel"/>
+    <w:tmpl w:val="0AE07F20"/>
+    <w:lvl w:ilvl="0" w:tplc="08090001">
+      <w:start w:val="1"/>
+      <w:numFmt w:val="bullet"/>
+      <w:lvlText w:val=""/>
+      <w:lvlJc w:val="left"/>
+      <w:pPr>
+        <w:ind w:left="1488" w:hanging="360"/>
+      </w:pPr>
+      <w:rPr>
+        <w:rFonts w:ascii="Symbol" w:hAnsi="Symbol" w:hint="default"/>
+      </w:rPr>
+    </w:lvl>
+    <w:lvl w:ilvl="1" w:tplc="08090003" w:tentative="1">
+      <w:start w:val="1"/>
+      <w:numFmt w:val="bullet"/>
+      <w:lvlText w:val="o"/>
+      <w:lvlJc w:val="left"/>
+      <w:pPr>
+        <w:ind w:left="2208" w:hanging="360"/>
+      </w:pPr>
+      <w:rPr>
+        <w:rFonts w:ascii="Courier New" w:hAnsi="Courier New" w:cs="Courier New" w:hint="default"/>
+      </w:rPr>
+    </w:lvl>
+    <w:lvl w:ilvl="2" w:tplc="08090005" w:tentative="1">
+      <w:start w:val="1"/>
+      <w:numFmt w:val="bullet"/>
+      <w:lvlText w:val=""/>
+      <w:lvlJc w:val="left"/>
+      <w:pPr>
+        <w:ind w:left="2928" w:hanging="360"/>
+      </w:pPr>
+      <w:rPr>
+        <w:rFonts w:ascii="Wingdings" w:hAnsi="Wingdings" w:hint="default"/>
+      </w:rPr>
+    </w:lvl>
+    <w:lvl w:ilvl="3" w:tplc="08090001" w:tentative="1">
+      <w:start w:val="1"/>
+      <w:numFmt w:val="bullet"/>
+      <w:lvlText w:val=""/>
+      <w:lvlJc w:val="left"/>
+      <w:pPr>
+        <w:ind w:left="3648" w:hanging="360"/>
+      </w:pPr>
+      <w:rPr>
+        <w:rFonts w:ascii="Symbol" w:hAnsi="Symbol" w:hint="default"/>
+      </w:rPr>
+    </w:lvl>
+    <w:lvl w:ilvl="4" w:tplc="08090003" w:tentative="1">
+      <w:start w:val="1"/>
+      <w:numFmt w:val="bullet"/>
+      <w:lvlText w:val="o"/>
+      <w:lvlJc w:val="left"/>
+      <w:pPr>
+        <w:ind w:left="4368" w:hanging="360"/>
+      </w:pPr>
+      <w:rPr>
+        <w:rFonts w:ascii="Courier New" w:hAnsi="Courier New" w:cs="Courier New" w:hint="default"/>
+      </w:rPr>
+    </w:lvl>
+    <w:lvl w:ilvl="5" w:tplc="08090005" w:tentative="1">
+      <w:start w:val="1"/>
+      <w:numFmt w:val="bullet"/>
+      <w:lvlText w:val=""/>
+      <w:lvlJc w:val="left"/>
+      <w:pPr>
+        <w:ind w:left="5088" w:hanging="360"/>
+      </w:pPr>
+      <w:rPr>
+        <w:rFonts w:ascii="Wingdings" w:hAnsi="Wingdings" w:hint="default"/>
+      </w:rPr>
+    </w:lvl>
+    <w:lvl w:ilvl="6" w:tplc="08090001" w:tentative="1">
+      <w:start w:val="1"/>
+      <w:numFmt w:val="bullet"/>
+      <w:lvlText w:val=""/>
+      <w:lvlJc w:val="left"/>
+      <w:pPr>
+        <w:ind w:left="5808" w:hanging="360"/>
+      </w:pPr>
+      <w:rPr>
+        <w:rFonts w:ascii="Symbol" w:hAnsi="Symbol" w:hint="default"/>
+      </w:rPr>
+    </w:lvl>
+    <w:lvl w:ilvl="7" w:tplc="08090003" w:tentative="1">
+      <w:start w:val="1"/>
+      <w:numFmt w:val="bullet"/>
+      <w:lvlText w:val="o"/>
+      <w:lvlJc w:val="left"/>
+      <w:pPr>
+        <w:ind w:left="6528" w:hanging="360"/>
+      </w:pPr>
+      <w:rPr>
+        <w:rFonts w:ascii="Courier New" w:hAnsi="Courier New" w:cs="Courier New" w:hint="default"/>
+      </w:rPr>
+    </w:lvl>
+    <w:lvl w:ilvl="8" w:tplc="08090005" w:tentative="1">
+      <w:start w:val="1"/>
+      <w:numFmt w:val="bullet"/>
+      <w:lvlText w:val=""/>
+      <w:lvlJc w:val="left"/>
+      <w:pPr>
+        <w:ind w:left="7248" w:hanging="360"/>
+      </w:pPr>
+      <w:rPr>
+        <w:rFonts w:ascii="Wingdings" w:hAnsi="Wingdings" w:hint="default"/>
+      </w:rPr>
+    </w:lvl>
+  </w:abstractNum>
+  <w:abstractNum w:abstractNumId="3" w15:restartNumberingAfterBreak="0">
+    <w:nsid w:val="55270752"/>
+    <w:multiLevelType w:val="hybridMultilevel"/>
+    <w:tmpl w:val="27B222A4"/>
+    <w:lvl w:ilvl="0" w:tplc="08090001">
+      <w:start w:val="1"/>
+      <w:numFmt w:val="bullet"/>
+      <w:lvlText w:val=""/>
+      <w:lvlJc w:val="left"/>
+      <w:pPr>
+        <w:ind w:left="1440" w:hanging="360"/>
+      </w:pPr>
+      <w:rPr>
+        <w:rFonts w:ascii="Symbol" w:hAnsi="Symbol" w:hint="default"/>
+      </w:rPr>
+    </w:lvl>
+    <w:lvl w:ilvl="1" w:tplc="08090003" w:tentative="1">
+      <w:start w:val="1"/>
+      <w:numFmt w:val="bullet"/>
+      <w:lvlText w:val="o"/>
+      <w:lvlJc w:val="left"/>
+      <w:pPr>
+        <w:ind w:left="2160" w:hanging="360"/>
+      </w:pPr>
+      <w:rPr>
+        <w:rFonts w:ascii="Courier New" w:hAnsi="Courier New" w:cs="Courier New" w:hint="default"/>
+      </w:rPr>
+    </w:lvl>
+    <w:lvl w:ilvl="2" w:tplc="08090005" w:tentative="1">
+      <w:start w:val="1"/>
+      <w:numFmt w:val="bullet"/>
+      <w:lvlText w:val=""/>
+      <w:lvlJc w:val="left"/>
+      <w:pPr>
+        <w:ind w:left="2880" w:hanging="360"/>
+      </w:pPr>
+      <w:rPr>
+        <w:rFonts w:ascii="Wingdings" w:hAnsi="Wingdings" w:hint="default"/>
+      </w:rPr>
+    </w:lvl>
+    <w:lvl w:ilvl="3" w:tplc="08090001" w:tentative="1">
+      <w:start w:val="1"/>
+      <w:numFmt w:val="bullet"/>
+      <w:lvlText w:val=""/>
+      <w:lvlJc w:val="left"/>
+      <w:pPr>
+        <w:ind w:left="3600" w:hanging="360"/>
+      </w:pPr>
+      <w:rPr>
+        <w:rFonts w:ascii="Symbol" w:hAnsi="Symbol" w:hint="default"/>
+      </w:rPr>
+    </w:lvl>
+    <w:lvl w:ilvl="4" w:tplc="08090003" w:tentative="1">
+      <w:start w:val="1"/>
+      <w:numFmt w:val="bullet"/>
+      <w:lvlText w:val="o"/>
+      <w:lvlJc w:val="left"/>
+      <w:pPr>
+        <w:ind w:left="4320" w:hanging="360"/>
+      </w:pPr>
+      <w:rPr>
+        <w:rFonts w:ascii="Courier New" w:hAnsi="Courier New" w:cs="Courier New" w:hint="default"/>
+      </w:rPr>
+    </w:lvl>
+    <w:lvl w:ilvl="5" w:tplc="08090005" w:tentative="1">
+      <w:start w:val="1"/>
+      <w:numFmt w:val="bullet"/>
+      <w:lvlText w:val=""/>
+      <w:lvlJc w:val="left"/>
+      <w:pPr>
+        <w:ind w:left="5040" w:hanging="360"/>
+      </w:pPr>
+      <w:rPr>
+        <w:rFonts w:ascii="Wingdings" w:hAnsi="Wingdings" w:hint="default"/>
+      </w:rPr>
+    </w:lvl>
+    <w:lvl w:ilvl="6" w:tplc="08090001" w:tentative="1">
+      <w:start w:val="1"/>
+      <w:numFmt w:val="bullet"/>
+      <w:lvlText w:val=""/>
+      <w:lvlJc w:val="left"/>
+      <w:pPr>
+        <w:ind w:left="5760" w:hanging="360"/>
+      </w:pPr>
+      <w:rPr>
+        <w:rFonts w:ascii="Symbol" w:hAnsi="Symbol" w:hint="default"/>
+      </w:rPr>
+    </w:lvl>
+    <w:lvl w:ilvl="7" w:tplc="08090003" w:tentative="1">
+      <w:start w:val="1"/>
+      <w:numFmt w:val="bullet"/>
+      <w:lvlText w:val="o"/>
+      <w:lvlJc w:val="left"/>
+      <w:pPr>
+        <w:ind w:left="6480" w:hanging="360"/>
+      </w:pPr>
+      <w:rPr>
+        <w:rFonts w:ascii="Courier New" w:hAnsi="Courier New" w:cs="Courier New" w:hint="default"/>
+      </w:rPr>
+    </w:lvl>
+    <w:lvl w:ilvl="8" w:tplc="08090005" w:tentative="1">
+      <w:start w:val="1"/>
+      <w:numFmt w:val="bullet"/>
+      <w:lvlText w:val=""/>
+      <w:lvlJc w:val="left"/>
+      <w:pPr>
+        <w:ind w:left="7200" w:hanging="360"/>
+      </w:pPr>
+      <w:rPr>
+        <w:rFonts w:ascii="Wingdings" w:hAnsi="Wingdings" w:hint="default"/>
+      </w:rPr>
+    </w:lvl>
+  </w:abstractNum>
+  <w:num w:numId="1" w16cid:durableId="1595093957">
+    <w:abstractNumId w:val="0"/>
+  </w:num>
+  <w:num w:numId="2" w16cid:durableId="811600327">
+    <w:abstractNumId w:val="2"/>
+  </w:num>
+  <w:num w:numId="3" w16cid:durableId="1487741732">
+    <w:abstractNumId w:val="3"/>
+  </w:num>
+  <w:num w:numId="4" w16cid:durableId="937523192">
+    <w:abstractNumId w:val="1"/>
+  </w:num>
+</w:numbering>
 </file>
 
 <file path=word/styles.xml><?xml version="1.0" encoding="utf-8"?>
@@ -641,7 +1499,6 @@
   <w:style w:type="character" w:default="1" w:styleId="DefaultParagraphFont">
     <w:name w:val="Default Paragraph Font"/>
     <w:uiPriority w:val="1"/>
-    <w:semiHidden/>
     <w:unhideWhenUsed/>
   </w:style>
   <w:style w:type="table" w:default="1" w:styleId="TableNormal">

</xml_diff>

<commit_message>
Added changes to documents GDD and TDD
</commit_message>
<xml_diff>
--- a/Documents/Game Design Document.docx
+++ b/Documents/Game Design Document.docx
@@ -5,16 +5,21 @@
     <w:p>
       <w:pPr>
         <w:pStyle w:val="Heading1"/>
+        <w:jc w:val="center"/>
         <w:rPr>
           <w:rFonts w:ascii="Bahnschrift" w:hAnsi="Bahnschrift"/>
-          <w:color w:val="0070C0"/>
+          <w:color w:val="4C94D8" w:themeColor="text2" w:themeTint="80"/>
+          <w:sz w:val="52"/>
+          <w:szCs w:val="52"/>
           <w:u w:val="single"/>
         </w:rPr>
       </w:pPr>
       <w:r>
         <w:rPr>
           <w:rFonts w:ascii="Bahnschrift" w:hAnsi="Bahnschrift"/>
-          <w:color w:val="0070C0"/>
+          <w:color w:val="4C94D8" w:themeColor="text2" w:themeTint="80"/>
+          <w:sz w:val="52"/>
+          <w:szCs w:val="52"/>
           <w:u w:val="single"/>
         </w:rPr>
         <w:t>Game Design Document</w:t>
@@ -22,205 +27,407 @@
       <w:r>
         <w:rPr>
           <w:rFonts w:ascii="Bahnschrift" w:hAnsi="Bahnschrift"/>
-          <w:color w:val="0070C0"/>
+          <w:color w:val="4C94D8" w:themeColor="text2" w:themeTint="80"/>
+          <w:sz w:val="52"/>
+          <w:szCs w:val="52"/>
           <w:u w:val="single"/>
         </w:rPr>
-        <w:t xml:space="preserve"> - </w:t>
-      </w:r>
-      <w:proofErr w:type="spellStart"/>
-      <w:r>
-        <w:rPr>
-          <w:rFonts w:ascii="Bahnschrift" w:hAnsi="Bahnschrift"/>
-          <w:color w:val="0070C0"/>
-          <w:u w:val="single"/>
-        </w:rPr>
-        <w:t>Vegistation</w:t>
-      </w:r>
-      <w:proofErr w:type="spellEnd"/>
+        <w:t xml:space="preserve"> - Vegistation</w:t>
+      </w:r>
     </w:p>
     <w:p/>
     <w:p>
       <w:pPr>
+        <w:pStyle w:val="Heading2"/>
+        <w:jc w:val="center"/>
+        <w:rPr>
+          <w:b/>
+          <w:bCs/>
+          <w:color w:val="4C94D8" w:themeColor="text2" w:themeTint="80"/>
+        </w:rPr>
+      </w:pPr>
+      <w:bookmarkStart w:id="0" w:name="_Hlk195544459"/>
+      <w:r>
+        <w:rPr>
+          <w:b/>
+          <w:bCs/>
+          <w:color w:val="4C94D8" w:themeColor="text2" w:themeTint="80"/>
+        </w:rPr>
+        <w:t>Content</w:t>
+      </w:r>
+      <w:r>
+        <w:rPr>
+          <w:b/>
+          <w:bCs/>
+          <w:color w:val="4C94D8" w:themeColor="text2" w:themeTint="80"/>
+        </w:rPr>
+        <w:t>s</w:t>
+      </w:r>
+    </w:p>
+    <w:p/>
+    <w:p>
+      <w:pPr>
+        <w:jc w:val="center"/>
+        <w:rPr>
+          <w:b/>
+          <w:bCs/>
+          <w:sz w:val="24"/>
+          <w:szCs w:val="24"/>
+        </w:rPr>
+      </w:pPr>
+      <w:r>
+        <w:rPr>
+          <w:b/>
+          <w:bCs/>
+          <w:sz w:val="24"/>
+          <w:szCs w:val="24"/>
+        </w:rPr>
+        <w:t>Game Outline</w:t>
+      </w:r>
+    </w:p>
+    <w:p>
+      <w:pPr>
+        <w:jc w:val="center"/>
         <w:rPr>
           <w:i/>
           <w:iCs/>
+          <w:sz w:val="24"/>
+          <w:szCs w:val="24"/>
         </w:rPr>
       </w:pPr>
       <w:r>
         <w:rPr>
           <w:i/>
           <w:iCs/>
-        </w:rPr>
-        <w:t>Contents…</w:t>
-      </w:r>
-    </w:p>
-    <w:p>
-      <w:pPr>
-        <w:pStyle w:val="ListParagraph"/>
-        <w:numPr>
-          <w:ilvl w:val="0"/>
-          <w:numId w:val="1"/>
-        </w:numPr>
+          <w:sz w:val="24"/>
+          <w:szCs w:val="24"/>
+        </w:rPr>
+        <w:t>Chosen genre</w:t>
+      </w:r>
+    </w:p>
+    <w:p>
+      <w:pPr>
+        <w:jc w:val="center"/>
+        <w:rPr>
+          <w:b/>
+          <w:bCs/>
+          <w:sz w:val="24"/>
+          <w:szCs w:val="24"/>
+        </w:rPr>
+      </w:pPr>
+      <w:r>
+        <w:rPr>
+          <w:b/>
+          <w:bCs/>
+          <w:sz w:val="24"/>
+          <w:szCs w:val="24"/>
+        </w:rPr>
+        <w:t>Characters and Controls</w:t>
+      </w:r>
+    </w:p>
+    <w:p>
+      <w:pPr>
+        <w:jc w:val="center"/>
         <w:rPr>
           <w:i/>
           <w:iCs/>
+          <w:sz w:val="24"/>
+          <w:szCs w:val="24"/>
         </w:rPr>
       </w:pPr>
       <w:r>
         <w:rPr>
           <w:i/>
           <w:iCs/>
-        </w:rPr>
-        <w:t>Game Outline</w:t>
-      </w:r>
-    </w:p>
-    <w:p>
-      <w:pPr>
-        <w:pStyle w:val="ListParagraph"/>
-        <w:numPr>
-          <w:ilvl w:val="0"/>
-          <w:numId w:val="2"/>
-        </w:numPr>
+          <w:sz w:val="24"/>
+          <w:szCs w:val="24"/>
+        </w:rPr>
+        <w:t>Main Character</w:t>
+      </w:r>
+    </w:p>
+    <w:p>
+      <w:pPr>
+        <w:jc w:val="center"/>
         <w:rPr>
           <w:i/>
           <w:iCs/>
+          <w:sz w:val="24"/>
+          <w:szCs w:val="24"/>
         </w:rPr>
       </w:pPr>
       <w:r>
         <w:rPr>
           <w:i/>
           <w:iCs/>
-        </w:rPr>
-        <w:t>Chosen genre</w:t>
-      </w:r>
-    </w:p>
-    <w:p>
-      <w:pPr>
-        <w:pStyle w:val="ListParagraph"/>
-        <w:numPr>
-          <w:ilvl w:val="0"/>
-          <w:numId w:val="1"/>
-        </w:numPr>
+          <w:sz w:val="24"/>
+          <w:szCs w:val="24"/>
+        </w:rPr>
+        <w:t>Character Designs</w:t>
+      </w:r>
+    </w:p>
+    <w:p>
+      <w:pPr>
+        <w:jc w:val="center"/>
         <w:rPr>
           <w:i/>
           <w:iCs/>
+          <w:sz w:val="24"/>
+          <w:szCs w:val="24"/>
         </w:rPr>
       </w:pPr>
       <w:r>
         <w:rPr>
           <w:i/>
           <w:iCs/>
-        </w:rPr>
-        <w:t>Characters and Controls</w:t>
-      </w:r>
-    </w:p>
-    <w:p>
-      <w:pPr>
-        <w:pStyle w:val="ListParagraph"/>
-        <w:numPr>
-          <w:ilvl w:val="0"/>
-          <w:numId w:val="2"/>
-        </w:numPr>
+          <w:sz w:val="24"/>
+          <w:szCs w:val="24"/>
+        </w:rPr>
+        <w:t>Character Specifications</w:t>
+      </w:r>
+    </w:p>
+    <w:p>
+      <w:pPr>
+        <w:jc w:val="center"/>
+        <w:rPr>
+          <w:b/>
+          <w:bCs/>
+          <w:sz w:val="24"/>
+          <w:szCs w:val="24"/>
+        </w:rPr>
+      </w:pPr>
+      <w:r>
+        <w:rPr>
+          <w:b/>
+          <w:bCs/>
+          <w:sz w:val="24"/>
+          <w:szCs w:val="24"/>
+        </w:rPr>
+        <w:t>Main Gameplay</w:t>
+      </w:r>
+    </w:p>
+    <w:p>
+      <w:pPr>
+        <w:jc w:val="center"/>
         <w:rPr>
           <w:i/>
           <w:iCs/>
+          <w:sz w:val="24"/>
+          <w:szCs w:val="24"/>
         </w:rPr>
       </w:pPr>
       <w:r>
         <w:rPr>
           <w:i/>
           <w:iCs/>
-        </w:rPr>
-        <w:t>Main Character</w:t>
-      </w:r>
-    </w:p>
-    <w:p>
-      <w:pPr>
-        <w:pStyle w:val="ListParagraph"/>
-        <w:numPr>
-          <w:ilvl w:val="0"/>
-          <w:numId w:val="2"/>
-        </w:numPr>
+          <w:sz w:val="24"/>
+          <w:szCs w:val="24"/>
+        </w:rPr>
+        <w:t>Objectives</w:t>
+      </w:r>
+    </w:p>
+    <w:p>
+      <w:pPr>
+        <w:jc w:val="center"/>
         <w:rPr>
           <w:i/>
           <w:iCs/>
+          <w:sz w:val="24"/>
+          <w:szCs w:val="24"/>
         </w:rPr>
       </w:pPr>
       <w:r>
         <w:rPr>
           <w:i/>
           <w:iCs/>
-        </w:rPr>
-        <w:t>Character Designs</w:t>
-      </w:r>
-    </w:p>
-    <w:p>
-      <w:pPr>
-        <w:pStyle w:val="ListParagraph"/>
-        <w:numPr>
-          <w:ilvl w:val="0"/>
-          <w:numId w:val="2"/>
-        </w:numPr>
+          <w:sz w:val="24"/>
+          <w:szCs w:val="24"/>
+        </w:rPr>
+        <w:t>Goal</w:t>
+      </w:r>
+    </w:p>
+    <w:p>
+      <w:pPr>
+        <w:jc w:val="center"/>
+        <w:rPr>
+          <w:b/>
+          <w:bCs/>
+          <w:sz w:val="24"/>
+          <w:szCs w:val="24"/>
+        </w:rPr>
+      </w:pPr>
+      <w:r>
+        <w:rPr>
+          <w:b/>
+          <w:bCs/>
+          <w:sz w:val="24"/>
+          <w:szCs w:val="24"/>
+        </w:rPr>
+        <w:t>Game World</w:t>
+      </w:r>
+    </w:p>
+    <w:p>
+      <w:pPr>
+        <w:jc w:val="center"/>
         <w:rPr>
           <w:i/>
           <w:iCs/>
+          <w:sz w:val="24"/>
+          <w:szCs w:val="24"/>
         </w:rPr>
       </w:pPr>
       <w:r>
         <w:rPr>
           <w:i/>
           <w:iCs/>
-        </w:rPr>
-        <w:t>Character Specifications</w:t>
-      </w:r>
-    </w:p>
-    <w:p>
-      <w:pPr>
-        <w:pStyle w:val="ListParagraph"/>
-        <w:numPr>
-          <w:ilvl w:val="0"/>
-          <w:numId w:val="1"/>
-        </w:numPr>
+          <w:sz w:val="24"/>
+          <w:szCs w:val="24"/>
+        </w:rPr>
+        <w:t>Level Design</w:t>
+      </w:r>
+    </w:p>
+    <w:p>
+      <w:pPr>
+        <w:jc w:val="center"/>
+        <w:rPr>
+          <w:b/>
+          <w:bCs/>
+          <w:sz w:val="24"/>
+          <w:szCs w:val="24"/>
+        </w:rPr>
+      </w:pPr>
+      <w:r>
+        <w:rPr>
+          <w:b/>
+          <w:bCs/>
+          <w:sz w:val="24"/>
+          <w:szCs w:val="24"/>
+        </w:rPr>
+        <w:t>Gameplay Mechanics</w:t>
+      </w:r>
+    </w:p>
+    <w:p>
+      <w:pPr>
+        <w:jc w:val="center"/>
         <w:rPr>
           <w:i/>
           <w:iCs/>
+          <w:sz w:val="24"/>
+          <w:szCs w:val="24"/>
         </w:rPr>
       </w:pPr>
       <w:r>
         <w:rPr>
           <w:i/>
           <w:iCs/>
-        </w:rPr>
-        <w:t>Main Gameplay</w:t>
-      </w:r>
-    </w:p>
-    <w:p>
-      <w:pPr>
-        <w:pStyle w:val="ListParagraph"/>
-        <w:numPr>
-          <w:ilvl w:val="0"/>
-          <w:numId w:val="3"/>
-        </w:numPr>
+          <w:sz w:val="24"/>
+          <w:szCs w:val="24"/>
+        </w:rPr>
+        <w:t>Mechanics</w:t>
+      </w:r>
+    </w:p>
+    <w:p>
+      <w:pPr>
+        <w:jc w:val="center"/>
+        <w:rPr>
+          <w:b/>
+          <w:bCs/>
+          <w:sz w:val="24"/>
+          <w:szCs w:val="24"/>
+        </w:rPr>
+      </w:pPr>
+      <w:r>
+        <w:rPr>
+          <w:b/>
+          <w:bCs/>
+          <w:sz w:val="24"/>
+          <w:szCs w:val="24"/>
+        </w:rPr>
+        <w:t>Enemies</w:t>
+      </w:r>
+    </w:p>
+    <w:p>
+      <w:pPr>
+        <w:jc w:val="center"/>
         <w:rPr>
           <w:i/>
           <w:iCs/>
+          <w:sz w:val="24"/>
+          <w:szCs w:val="24"/>
         </w:rPr>
       </w:pPr>
       <w:r>
         <w:rPr>
           <w:i/>
           <w:iCs/>
-        </w:rPr>
-        <w:t>Objectives</w:t>
-      </w:r>
-    </w:p>
-    <w:p>
-      <w:pPr>
-        <w:pStyle w:val="ListParagraph"/>
-        <w:numPr>
-          <w:ilvl w:val="0"/>
-          <w:numId w:val="3"/>
-        </w:numPr>
+          <w:sz w:val="24"/>
+          <w:szCs w:val="24"/>
+        </w:rPr>
+        <w:t>Ai Behaviour</w:t>
+      </w:r>
+    </w:p>
+    <w:p>
+      <w:pPr>
+        <w:jc w:val="center"/>
+        <w:rPr>
+          <w:b/>
+          <w:bCs/>
+          <w:sz w:val="24"/>
+          <w:szCs w:val="24"/>
+        </w:rPr>
+      </w:pPr>
+      <w:r>
+        <w:rPr>
+          <w:b/>
+          <w:bCs/>
+          <w:sz w:val="24"/>
+          <w:szCs w:val="24"/>
+        </w:rPr>
+        <w:t>Cutscenes</w:t>
+      </w:r>
+    </w:p>
+    <w:p>
+      <w:pPr>
+        <w:jc w:val="center"/>
+        <w:rPr>
+          <w:b/>
+          <w:bCs/>
+          <w:sz w:val="24"/>
+          <w:szCs w:val="24"/>
+        </w:rPr>
+      </w:pPr>
+      <w:r>
+        <w:rPr>
+          <w:b/>
+          <w:bCs/>
+          <w:sz w:val="24"/>
+          <w:szCs w:val="24"/>
+        </w:rPr>
+        <w:t>Bonus Material</w:t>
+      </w:r>
+    </w:p>
+    <w:p>
+      <w:pPr>
+        <w:jc w:val="center"/>
+        <w:rPr>
+          <w:b/>
+          <w:bCs/>
+          <w:sz w:val="24"/>
+          <w:szCs w:val="24"/>
+        </w:rPr>
+      </w:pPr>
+      <w:r>
+        <w:rPr>
+          <w:b/>
+          <w:bCs/>
+          <w:sz w:val="24"/>
+          <w:szCs w:val="24"/>
+        </w:rPr>
+        <w:t>Bibliography</w:t>
+      </w:r>
+    </w:p>
+    <w:p>
+      <w:pPr>
+        <w:jc w:val="center"/>
         <w:rPr>
           <w:i/>
           <w:iCs/>
@@ -230,208 +437,239 @@
         <w:rPr>
           <w:i/>
           <w:iCs/>
-        </w:rPr>
-        <w:t>Goal</w:t>
-      </w:r>
-    </w:p>
+          <w:sz w:val="24"/>
+          <w:szCs w:val="24"/>
+        </w:rPr>
+        <w:t>References</w:t>
+      </w:r>
+    </w:p>
+    <w:bookmarkEnd w:id="0"/>
     <w:p>
       <w:pPr>
         <w:pStyle w:val="ListParagraph"/>
-        <w:numPr>
-          <w:ilvl w:val="0"/>
-          <w:numId w:val="1"/>
-        </w:numPr>
+        <w:ind w:left="1440"/>
         <w:rPr>
           <w:i/>
           <w:iCs/>
         </w:rPr>
       </w:pPr>
-      <w:r>
+    </w:p>
+    <w:p>
+      <w:pPr>
         <w:rPr>
           <w:i/>
           <w:iCs/>
         </w:rPr>
-        <w:t>Game World</w:t>
-      </w:r>
-    </w:p>
-    <w:p>
-      <w:pPr>
-        <w:pStyle w:val="ListParagraph"/>
-        <w:numPr>
-          <w:ilvl w:val="0"/>
-          <w:numId w:val="4"/>
-        </w:numPr>
+      </w:pPr>
+      <w:r>
         <w:rPr>
           <w:i/>
           <w:iCs/>
         </w:rPr>
-      </w:pPr>
-      <w:r>
-        <w:rPr>
-          <w:i/>
-          <w:iCs/>
-        </w:rPr>
-        <w:t>Level Design</w:t>
-      </w:r>
-    </w:p>
-    <w:p>
-      <w:pPr>
-        <w:pStyle w:val="ListParagraph"/>
-        <w:numPr>
-          <w:ilvl w:val="0"/>
-          <w:numId w:val="1"/>
-        </w:numPr>
-        <w:rPr>
-          <w:i/>
-          <w:iCs/>
-        </w:rPr>
-      </w:pPr>
-      <w:r>
-        <w:rPr>
-          <w:i/>
-          <w:iCs/>
+        <w:br w:type="page"/>
+      </w:r>
+    </w:p>
+    <w:p>
+      <w:pPr>
+        <w:pStyle w:val="Heading2"/>
+        <w:rPr>
+          <w:color w:val="4C94D8" w:themeColor="text2" w:themeTint="80"/>
+          <w:sz w:val="32"/>
+          <w:szCs w:val="32"/>
+        </w:rPr>
+      </w:pPr>
+      <w:r>
+        <w:rPr>
+          <w:color w:val="4C94D8" w:themeColor="text2" w:themeTint="80"/>
+          <w:sz w:val="32"/>
+          <w:szCs w:val="32"/>
+        </w:rPr>
+        <w:lastRenderedPageBreak/>
+        <w:t>Game Outline</w:t>
+      </w:r>
+    </w:p>
+    <w:p/>
+    <w:p>
+      <w:r>
+        <w:t xml:space="preserve">The chosen genre for this project is horror and puzzle.  These are both my favourite and strongest areas when it comes to my creative flow.  </w:t>
+      </w:r>
+    </w:p>
+    <w:p>
+      <w:r>
+        <w:t>The Horror aspect is show strongly in the character design and the level that the scene is set in.  The scene is an abandoned laboratory during the night time</w:t>
+      </w:r>
+      <w:r>
+        <w:t xml:space="preserve"> on different floors.  The player will explore this scene in search for answers and clues on where to go</w:t>
+      </w:r>
+      <w:r>
+        <w:t xml:space="preserve"> completing puzzles along the way.</w:t>
+      </w:r>
+    </w:p>
+    <w:p/>
+    <w:p>
+      <w:pPr>
+        <w:pStyle w:val="Heading2"/>
+        <w:rPr>
+          <w:color w:val="4C94D8" w:themeColor="text2" w:themeTint="80"/>
+          <w:sz w:val="32"/>
+          <w:szCs w:val="32"/>
+        </w:rPr>
+      </w:pPr>
+      <w:r>
+        <w:rPr>
+          <w:color w:val="4C94D8" w:themeColor="text2" w:themeTint="80"/>
+          <w:sz w:val="32"/>
+          <w:szCs w:val="32"/>
+        </w:rPr>
+        <w:t>Characters And Controls</w:t>
+      </w:r>
+    </w:p>
+    <w:p/>
+    <w:p/>
+    <w:p/>
+    <w:p>
+      <w:pPr>
+        <w:pStyle w:val="Heading2"/>
+        <w:rPr>
+          <w:color w:val="4C94D8" w:themeColor="text2" w:themeTint="80"/>
+          <w:sz w:val="32"/>
+          <w:szCs w:val="32"/>
+        </w:rPr>
+      </w:pPr>
+      <w:r>
+        <w:rPr>
+          <w:color w:val="4C94D8" w:themeColor="text2" w:themeTint="80"/>
+          <w:sz w:val="32"/>
+          <w:szCs w:val="32"/>
+        </w:rPr>
+        <w:t>Main Gameplay</w:t>
+      </w:r>
+    </w:p>
+    <w:p/>
+    <w:p/>
+    <w:p/>
+    <w:p>
+      <w:pPr>
+        <w:pStyle w:val="Heading2"/>
+        <w:rPr>
+          <w:color w:val="4C94D8" w:themeColor="text2" w:themeTint="80"/>
+          <w:sz w:val="32"/>
+          <w:szCs w:val="32"/>
+        </w:rPr>
+      </w:pPr>
+      <w:r>
+        <w:rPr>
+          <w:color w:val="4C94D8" w:themeColor="text2" w:themeTint="80"/>
+          <w:sz w:val="32"/>
+          <w:szCs w:val="32"/>
+        </w:rPr>
+        <w:t>Game World</w:t>
+      </w:r>
+    </w:p>
+    <w:p/>
+    <w:p/>
+    <w:p/>
+    <w:p>
+      <w:pPr>
+        <w:pStyle w:val="Heading2"/>
+        <w:rPr>
+          <w:color w:val="4C94D8" w:themeColor="text2" w:themeTint="80"/>
+          <w:sz w:val="32"/>
+          <w:szCs w:val="32"/>
+        </w:rPr>
+      </w:pPr>
+      <w:r>
+        <w:rPr>
+          <w:color w:val="4C94D8" w:themeColor="text2" w:themeTint="80"/>
+          <w:sz w:val="32"/>
+          <w:szCs w:val="32"/>
         </w:rPr>
         <w:t>Gameplay Mechanics</w:t>
       </w:r>
     </w:p>
-    <w:p>
-      <w:pPr>
-        <w:pStyle w:val="ListParagraph"/>
-        <w:numPr>
-          <w:ilvl w:val="0"/>
-          <w:numId w:val="4"/>
-        </w:numPr>
-        <w:rPr>
-          <w:i/>
-          <w:iCs/>
-        </w:rPr>
-      </w:pPr>
-      <w:r>
-        <w:rPr>
-          <w:i/>
-          <w:iCs/>
-        </w:rPr>
-        <w:t>Mechanics</w:t>
-      </w:r>
-    </w:p>
-    <w:p>
-      <w:pPr>
-        <w:pStyle w:val="ListParagraph"/>
-        <w:numPr>
-          <w:ilvl w:val="0"/>
-          <w:numId w:val="1"/>
-        </w:numPr>
-        <w:rPr>
-          <w:i/>
-          <w:iCs/>
-        </w:rPr>
-      </w:pPr>
-      <w:r>
-        <w:rPr>
-          <w:i/>
-          <w:iCs/>
+    <w:p/>
+    <w:p/>
+    <w:p/>
+    <w:p>
+      <w:pPr>
+        <w:pStyle w:val="Heading2"/>
+        <w:rPr>
+          <w:color w:val="4C94D8" w:themeColor="text2" w:themeTint="80"/>
+          <w:sz w:val="32"/>
+          <w:szCs w:val="32"/>
+        </w:rPr>
+      </w:pPr>
+      <w:r>
+        <w:rPr>
+          <w:color w:val="4C94D8" w:themeColor="text2" w:themeTint="80"/>
+          <w:sz w:val="32"/>
+          <w:szCs w:val="32"/>
         </w:rPr>
         <w:t>Enemies</w:t>
       </w:r>
     </w:p>
-    <w:p>
-      <w:pPr>
-        <w:pStyle w:val="ListParagraph"/>
-        <w:numPr>
-          <w:ilvl w:val="0"/>
-          <w:numId w:val="4"/>
-        </w:numPr>
-        <w:rPr>
-          <w:i/>
-          <w:iCs/>
-        </w:rPr>
-      </w:pPr>
-      <w:r>
-        <w:rPr>
-          <w:i/>
-          <w:iCs/>
-        </w:rPr>
-        <w:t>Ai Behaviour</w:t>
-      </w:r>
-    </w:p>
-    <w:p>
-      <w:pPr>
-        <w:pStyle w:val="ListParagraph"/>
-        <w:numPr>
-          <w:ilvl w:val="0"/>
-          <w:numId w:val="1"/>
-        </w:numPr>
-        <w:rPr>
-          <w:i/>
-          <w:iCs/>
-        </w:rPr>
-      </w:pPr>
-      <w:r>
-        <w:rPr>
-          <w:i/>
-          <w:iCs/>
+    <w:p/>
+    <w:p/>
+    <w:p/>
+    <w:p>
+      <w:pPr>
+        <w:pStyle w:val="Heading2"/>
+        <w:rPr>
+          <w:color w:val="4C94D8" w:themeColor="text2" w:themeTint="80"/>
+          <w:sz w:val="32"/>
+          <w:szCs w:val="32"/>
+        </w:rPr>
+      </w:pPr>
+      <w:r>
+        <w:rPr>
+          <w:color w:val="4C94D8" w:themeColor="text2" w:themeTint="80"/>
+          <w:sz w:val="32"/>
+          <w:szCs w:val="32"/>
         </w:rPr>
         <w:t>Cutscenes</w:t>
       </w:r>
     </w:p>
-    <w:p>
-      <w:pPr>
-        <w:pStyle w:val="ListParagraph"/>
-        <w:numPr>
-          <w:ilvl w:val="0"/>
-          <w:numId w:val="1"/>
-        </w:numPr>
-        <w:rPr>
-          <w:i/>
-          <w:iCs/>
-        </w:rPr>
-      </w:pPr>
-      <w:r>
-        <w:rPr>
-          <w:i/>
-          <w:iCs/>
-        </w:rPr>
-        <w:t>Bonus Material</w:t>
-      </w:r>
-    </w:p>
-    <w:p>
-      <w:pPr>
-        <w:pStyle w:val="ListParagraph"/>
-        <w:numPr>
-          <w:ilvl w:val="0"/>
-          <w:numId w:val="1"/>
-        </w:numPr>
-        <w:rPr>
-          <w:i/>
-          <w:iCs/>
-        </w:rPr>
-      </w:pPr>
-      <w:r>
-        <w:rPr>
-          <w:i/>
-          <w:iCs/>
+    <w:p/>
+    <w:p/>
+    <w:p/>
+    <w:p>
+      <w:pPr>
+        <w:pStyle w:val="Heading2"/>
+        <w:rPr>
+          <w:color w:val="4C94D8" w:themeColor="text2" w:themeTint="80"/>
+          <w:sz w:val="32"/>
+          <w:szCs w:val="32"/>
+        </w:rPr>
+      </w:pPr>
+      <w:r>
+        <w:rPr>
+          <w:color w:val="4C94D8" w:themeColor="text2" w:themeTint="80"/>
+          <w:sz w:val="32"/>
+          <w:szCs w:val="32"/>
+        </w:rPr>
+        <w:t xml:space="preserve">Bonus Material </w:t>
+      </w:r>
+    </w:p>
+    <w:p/>
+    <w:p/>
+    <w:p/>
+    <w:p/>
+    <w:p>
+      <w:pPr>
+        <w:pStyle w:val="Heading2"/>
+        <w:rPr>
+          <w:color w:val="4C94D8" w:themeColor="text2" w:themeTint="80"/>
+          <w:sz w:val="32"/>
+          <w:szCs w:val="32"/>
+        </w:rPr>
+      </w:pPr>
+      <w:r>
+        <w:rPr>
+          <w:color w:val="4C94D8" w:themeColor="text2" w:themeTint="80"/>
+          <w:sz w:val="32"/>
+          <w:szCs w:val="32"/>
         </w:rPr>
         <w:t>Bibliography</w:t>
-      </w:r>
-    </w:p>
-    <w:p>
-      <w:pPr>
-        <w:pStyle w:val="ListParagraph"/>
-        <w:numPr>
-          <w:ilvl w:val="0"/>
-          <w:numId w:val="4"/>
-        </w:numPr>
-        <w:rPr>
-          <w:i/>
-          <w:iCs/>
-        </w:rPr>
-      </w:pPr>
-      <w:r>
-        <w:rPr>
-          <w:i/>
-          <w:iCs/>
-        </w:rPr>
-        <w:t>References</w:t>
       </w:r>
     </w:p>
     <w:sectPr>
@@ -442,6 +680,56 @@
     </w:sectPr>
   </w:body>
 </w:document>
+</file>
+
+<file path=word/endnotes.xml><?xml version="1.0" encoding="utf-8"?>
+<w:endnotes xmlns:wpc="http://schemas.microsoft.com/office/word/2010/wordprocessingCanvas" xmlns:cx="http://schemas.microsoft.com/office/drawing/2014/chartex" xmlns:cx1="http://schemas.microsoft.com/office/drawing/2015/9/8/chartex" xmlns:cx2="http://schemas.microsoft.com/office/drawing/2015/10/21/chartex" xmlns:cx3="http://schemas.microsoft.com/office/drawing/2016/5/9/chartex" xmlns:cx4="http://schemas.microsoft.com/office/drawing/2016/5/10/chartex" xmlns:cx5="http://schemas.microsoft.com/office/drawing/2016/5/11/chartex" xmlns:cx6="http://schemas.microsoft.com/office/drawing/2016/5/12/chartex" xmlns:cx7="http://schemas.microsoft.com/office/drawing/2016/5/13/chartex" xmlns:cx8="http://schemas.microsoft.com/office/drawing/2016/5/14/chartex" xmlns:mc="http://schemas.openxmlformats.org/markup-compatibility/2006" xmlns:aink="http://schemas.microsoft.com/office/drawing/2016/ink" xmlns:am3d="http://schemas.microsoft.com/office/drawing/2017/model3d" xmlns:o="urn:schemas-microsoft-com:office:office" xmlns:oel="http://schemas.microsoft.com/office/2019/extlst" xmlns:r="http://schemas.openxmlformats.org/officeDocument/2006/relationships" xmlns:m="http://schemas.openxmlformats.org/officeDocument/2006/math" xmlns:v="urn:schemas-microsoft-com:vml" xmlns:wp14="http://schemas.microsoft.com/office/word/2010/wordprocessingDrawing" xmlns:wp="http://schemas.openxmlformats.org/drawingml/2006/wordprocessingDrawing" xmlns:w10="urn:schemas-microsoft-com:office:word" xmlns:w="http://schemas.openxmlformats.org/wordprocessingml/2006/main" xmlns:w14="http://schemas.microsoft.com/office/word/2010/wordml" xmlns:w15="http://schemas.microsoft.com/office/word/2012/wordml" xmlns:w16cex="http://schemas.microsoft.com/office/word/2018/wordml/cex" xmlns:w16cid="http://schemas.microsoft.com/office/word/2016/wordml/cid" xmlns:w16="http://schemas.microsoft.com/office/word/2018/wordml" xmlns:w16du="http://schemas.microsoft.com/office/word/2023/wordml/word16du" xmlns:w16sdtdh="http://schemas.microsoft.com/office/word/2020/wordml/sdtdatahash" xmlns:w16sdtfl="http://schemas.microsoft.com/office/word/2024/wordml/sdtformatlock" xmlns:w16se="http://schemas.microsoft.com/office/word/2015/wordml/symex" xmlns:wpg="http://schemas.microsoft.com/office/word/2010/wordprocessingGroup" xmlns:wpi="http://schemas.microsoft.com/office/word/2010/wordprocessingInk" xmlns:wne="http://schemas.microsoft.com/office/word/2006/wordml" xmlns:wps="http://schemas.microsoft.com/office/word/2010/wordprocessingShape" mc:Ignorable="w14 w15 w16se w16cid w16 w16cex w16sdtdh w16sdtfl w16du wp14">
+  <w:endnote w:type="separator" w:id="-1">
+    <w:p>
+      <w:pPr>
+        <w:spacing w:after="0" w:line="240" w:lineRule="auto"/>
+      </w:pPr>
+      <w:r>
+        <w:separator/>
+      </w:r>
+    </w:p>
+  </w:endnote>
+  <w:endnote w:type="continuationSeparator" w:id="0">
+    <w:p>
+      <w:pPr>
+        <w:spacing w:after="0" w:line="240" w:lineRule="auto"/>
+      </w:pPr>
+      <w:r>
+        <w:continuationSeparator/>
+      </w:r>
+    </w:p>
+  </w:endnote>
+</w:endnotes>
+</file>
+
+<file path=word/footnotes.xml><?xml version="1.0" encoding="utf-8"?>
+<w:footnotes xmlns:wpc="http://schemas.microsoft.com/office/word/2010/wordprocessingCanvas" xmlns:cx="http://schemas.microsoft.com/office/drawing/2014/chartex" xmlns:cx1="http://schemas.microsoft.com/office/drawing/2015/9/8/chartex" xmlns:cx2="http://schemas.microsoft.com/office/drawing/2015/10/21/chartex" xmlns:cx3="http://schemas.microsoft.com/office/drawing/2016/5/9/chartex" xmlns:cx4="http://schemas.microsoft.com/office/drawing/2016/5/10/chartex" xmlns:cx5="http://schemas.microsoft.com/office/drawing/2016/5/11/chartex" xmlns:cx6="http://schemas.microsoft.com/office/drawing/2016/5/12/chartex" xmlns:cx7="http://schemas.microsoft.com/office/drawing/2016/5/13/chartex" xmlns:cx8="http://schemas.microsoft.com/office/drawing/2016/5/14/chartex" xmlns:mc="http://schemas.openxmlformats.org/markup-compatibility/2006" xmlns:aink="http://schemas.microsoft.com/office/drawing/2016/ink" xmlns:am3d="http://schemas.microsoft.com/office/drawing/2017/model3d" xmlns:o="urn:schemas-microsoft-com:office:office" xmlns:oel="http://schemas.microsoft.com/office/2019/extlst" xmlns:r="http://schemas.openxmlformats.org/officeDocument/2006/relationships" xmlns:m="http://schemas.openxmlformats.org/officeDocument/2006/math" xmlns:v="urn:schemas-microsoft-com:vml" xmlns:wp14="http://schemas.microsoft.com/office/word/2010/wordprocessingDrawing" xmlns:wp="http://schemas.openxmlformats.org/drawingml/2006/wordprocessingDrawing" xmlns:w10="urn:schemas-microsoft-com:office:word" xmlns:w="http://schemas.openxmlformats.org/wordprocessingml/2006/main" xmlns:w14="http://schemas.microsoft.com/office/word/2010/wordml" xmlns:w15="http://schemas.microsoft.com/office/word/2012/wordml" xmlns:w16cex="http://schemas.microsoft.com/office/word/2018/wordml/cex" xmlns:w16cid="http://schemas.microsoft.com/office/word/2016/wordml/cid" xmlns:w16="http://schemas.microsoft.com/office/word/2018/wordml" xmlns:w16du="http://schemas.microsoft.com/office/word/2023/wordml/word16du" xmlns:w16sdtdh="http://schemas.microsoft.com/office/word/2020/wordml/sdtdatahash" xmlns:w16sdtfl="http://schemas.microsoft.com/office/word/2024/wordml/sdtformatlock" xmlns:w16se="http://schemas.microsoft.com/office/word/2015/wordml/symex" xmlns:wpg="http://schemas.microsoft.com/office/word/2010/wordprocessingGroup" xmlns:wpi="http://schemas.microsoft.com/office/word/2010/wordprocessingInk" xmlns:wne="http://schemas.microsoft.com/office/word/2006/wordml" xmlns:wps="http://schemas.microsoft.com/office/word/2010/wordprocessingShape" mc:Ignorable="w14 w15 w16se w16cid w16 w16cex w16sdtdh w16sdtfl w16du wp14">
+  <w:footnote w:type="separator" w:id="-1">
+    <w:p>
+      <w:pPr>
+        <w:spacing w:after="0" w:line="240" w:lineRule="auto"/>
+      </w:pPr>
+      <w:r>
+        <w:separator/>
+      </w:r>
+    </w:p>
+  </w:footnote>
+  <w:footnote w:type="continuationSeparator" w:id="0">
+    <w:p>
+      <w:pPr>
+        <w:spacing w:after="0" w:line="240" w:lineRule="auto"/>
+      </w:pPr>
+      <w:r>
+        <w:continuationSeparator/>
+      </w:r>
+    </w:p>
+  </w:footnote>
+</w:footnotes>
 </file>
 
 <file path=word/numbering.xml><?xml version="1.0" encoding="utf-8"?>
@@ -1499,6 +1787,7 @@
   <w:style w:type="character" w:default="1" w:styleId="DefaultParagraphFont">
     <w:name w:val="Default Paragraph Font"/>
     <w:uiPriority w:val="1"/>
+    <w:semiHidden/>
     <w:unhideWhenUsed/>
   </w:style>
   <w:style w:type="table" w:default="1" w:styleId="TableNormal">
@@ -1924,6 +2213,50 @@
     <w:pPr>
       <w:outlineLvl w:val="9"/>
     </w:pPr>
+  </w:style>
+  <w:style w:type="paragraph" w:styleId="Header">
+    <w:name w:val="header"/>
+    <w:basedOn w:val="Normal"/>
+    <w:link w:val="HeaderChar"/>
+    <w:uiPriority w:val="99"/>
+    <w:unhideWhenUsed/>
+    <w:rsid w:val="008C7042"/>
+    <w:pPr>
+      <w:tabs>
+        <w:tab w:val="center" w:pos="4513"/>
+        <w:tab w:val="right" w:pos="9026"/>
+      </w:tabs>
+      <w:spacing w:after="0" w:line="240" w:lineRule="auto"/>
+    </w:pPr>
+  </w:style>
+  <w:style w:type="character" w:customStyle="1" w:styleId="HeaderChar">
+    <w:name w:val="Header Char"/>
+    <w:basedOn w:val="DefaultParagraphFont"/>
+    <w:link w:val="Header"/>
+    <w:uiPriority w:val="99"/>
+    <w:rsid w:val="008C7042"/>
+  </w:style>
+  <w:style w:type="paragraph" w:styleId="Footer">
+    <w:name w:val="footer"/>
+    <w:basedOn w:val="Normal"/>
+    <w:link w:val="FooterChar"/>
+    <w:uiPriority w:val="99"/>
+    <w:unhideWhenUsed/>
+    <w:rsid w:val="008C7042"/>
+    <w:pPr>
+      <w:tabs>
+        <w:tab w:val="center" w:pos="4513"/>
+        <w:tab w:val="right" w:pos="9026"/>
+      </w:tabs>
+      <w:spacing w:after="0" w:line="240" w:lineRule="auto"/>
+    </w:pPr>
+  </w:style>
+  <w:style w:type="character" w:customStyle="1" w:styleId="FooterChar">
+    <w:name w:val="Footer Char"/>
+    <w:basedOn w:val="DefaultParagraphFont"/>
+    <w:link w:val="Footer"/>
+    <w:uiPriority w:val="99"/>
+    <w:rsid w:val="008C7042"/>
   </w:style>
 </w:styles>
 </file>

</xml_diff>

<commit_message>
More work on GDD
</commit_message>
<xml_diff>
--- a/Documents/Game Design Document.docx
+++ b/Documents/Game Design Document.docx
@@ -446,10 +446,42 @@
         <w:t xml:space="preserve">set inside a laboratory.  The </w:t>
       </w:r>
       <w:r>
-        <w:t xml:space="preserve">player will explore the laboratory after being called to the building.  The player will discover the mess left behind in the </w:t>
-      </w:r>
-    </w:p>
-    <w:p/>
+        <w:t xml:space="preserve">player will explore the laboratory after being </w:t>
+      </w:r>
+      <w:r>
+        <w:t>sent</w:t>
+      </w:r>
+      <w:r>
+        <w:t xml:space="preserve"> to the building</w:t>
+      </w:r>
+      <w:r>
+        <w:t xml:space="preserve"> to solve puzzles, defeat mutations and remove the mutations from existence. </w:t>
+      </w:r>
+    </w:p>
+    <w:p>
+      <w:r>
+        <w:t>The horror aspect will be the environment and the mutations along with the ambiance, sounds and effects that the environment will give off along with the eery sounds the mutations will make.</w:t>
+      </w:r>
+    </w:p>
+    <w:p>
+      <w:r>
+        <w:t xml:space="preserve">The puzzle aspect will consist of finding items and placing them in correct orders, electrical based puzzles, piecing together collective information for formulate final results and </w:t>
+      </w:r>
+      <w:r>
+        <w:t xml:space="preserve">creating mixes of formulars to match </w:t>
+      </w:r>
+      <w:r>
+        <w:t>the result</w:t>
+      </w:r>
+      <w:r>
+        <w:t xml:space="preserve"> with guidance from finding the final collective information to help remove, and exterminate, the mutations before spreading.</w:t>
+      </w:r>
+    </w:p>
+    <w:p>
+      <w:r>
+        <w:t xml:space="preserve">The game will be targeted at those above the ages of twelve. </w:t>
+      </w:r>
+    </w:p>
     <w:p>
       <w:pPr>
         <w:pStyle w:val="Heading2"/>
@@ -470,6 +502,21 @@
     </w:p>
     <w:p/>
     <w:p>
+      <w:r>
+        <w:t>Our Main character of this game will be a scientist working in a laboratory as they are working on perfecting on enlarging vegetables to solve lack of resources and food.  During the start of our game the player scientist will be having a day off at home was not present for the disasters about to inflict harm on many lives.</w:t>
+      </w:r>
+    </w:p>
+    <w:p>
+      <w:r>
+        <w:t>This game will be a first-person point of view game which means it will not matter what the character looks likes.</w:t>
+      </w:r>
+    </w:p>
+    <w:p>
+      <w:r>
+        <w:t>The player will be able to hold items and weapons within the games allowing them to complete puzzles, pass enemies and collect intel on the current situation they missed and how they can fix the mess they were assigned.</w:t>
+      </w:r>
+    </w:p>
+    <w:p>
       <w:pPr>
         <w:pStyle w:val="Heading2"/>
         <w:rPr>
@@ -491,6 +538,70 @@
     <w:p>
       <w:r>
         <w:t xml:space="preserve">The main aim of the game </w:t>
+      </w:r>
+      <w:r>
+        <w:t>is to defeat the mutated vegetables and stop the spread and growth of the mutations.  The player must stop the army of vegetables growing to survive and leave the laboratory in one piece.</w:t>
+      </w:r>
+    </w:p>
+    <w:p>
+      <w:r>
+        <w:t xml:space="preserve">The game starts with a cutscene of scientist from the laboratory conducting their experiment before disaster strikes and the experiment goes wrong, in a last resort to stop the research from spreading outside the containment area they call you, the player, to come to the laboratory on your day off by leaving a message of distress and urgency.  </w:t>
+      </w:r>
+    </w:p>
+    <w:p>
+      <w:r>
+        <w:t xml:space="preserve">The player processed to head to the laboratory in the dark as they reach the entrance.  The interactive gameplay will start as they will enter and after some searching will discover blood stains and marks on the ground as no survivors are in sight.  The player must find out what happened.  There being security cameras they can look at the surveillance footage to find out what happened, </w:t>
+      </w:r>
+      <w:r>
+        <w:lastRenderedPageBreak/>
+        <w:t>however, there will be no power and the first puzzle of the game will be to restore power</w:t>
+      </w:r>
+      <w:r>
+        <w:t xml:space="preserve"> which will introduce the player to puzzles and encourage them to search for items</w:t>
+      </w:r>
+      <w:r>
+        <w:t>.</w:t>
+      </w:r>
+    </w:p>
+    <w:p>
+      <w:r>
+        <w:t xml:space="preserve">Once the player has restored power the elevators will be </w:t>
+      </w:r>
+      <w:r>
+        <w:t xml:space="preserve">up and running again allowing the mutated carrot to come up to the floor, the player will encounter the mutated carrot and learn about the </w:t>
+      </w:r>
+      <w:r>
+        <w:t>attacking mechanics of the game</w:t>
+      </w:r>
+      <w:r>
+        <w:t xml:space="preserve">. </w:t>
+      </w:r>
+    </w:p>
+    <w:p>
+      <w:r>
+        <w:t>Once proceeded they will head to the next floor where they will see the blood stains and mess from the rema</w:t>
+      </w:r>
+      <w:r>
+        <w:t>ins of the failed experiment.  The player will complete puzzles to get around, find information on how to stop the mutation</w:t>
+      </w:r>
+      <w:r>
+        <w:t>.  They will encounter more enemies them being more difficult to fight and hold up against.</w:t>
+      </w:r>
+    </w:p>
+    <w:p>
+      <w:r>
+        <w:t xml:space="preserve">Once the player reaches the </w:t>
+      </w:r>
+      <w:r>
+        <w:t>bottom,</w:t>
+      </w:r>
+      <w:r>
+        <w:t xml:space="preserve"> they will prepare the solution to wipe out the mutated creatures in the sprinkler system, however, they will encounter the boss first, the boss will be a large mutation as the player will have to face off against it with the weapons they have collected on the way.</w:t>
+      </w:r>
+    </w:p>
+    <w:p>
+      <w:r>
+        <w:t>After the boss is taken down the player will complete the last and final mission where they will finish the game leaving the building after exterminating the mutations.</w:t>
       </w:r>
     </w:p>
     <w:p>
@@ -596,20 +707,17 @@
           <w:b/>
           <w:bCs/>
         </w:rPr>
+        <w:lastRenderedPageBreak/>
         <w:t>Items:</w:t>
       </w:r>
     </w:p>
     <w:p>
       <w:r>
-        <w:rPr>
-          <w:noProof/>
-        </w:rPr>
-        <w:lastRenderedPageBreak/>
         <w:drawing>
-          <wp:inline distT="0" distB="0" distL="0" distR="0" wp14:anchorId="2AF608E3" wp14:editId="4F30F164">
-            <wp:extent cx="5410200" cy="4002205"/>
-            <wp:effectExtent l="0" t="0" r="0" b="0"/>
-            <wp:docPr id="1616385305" name="Picture 1" descr="A diagram of a computer program&#10;&#10;AI-generated content may be incorrect."/>
+          <wp:inline distT="0" distB="0" distL="0" distR="0" wp14:anchorId="401797CB" wp14:editId="6E8D42FC">
+            <wp:extent cx="5731510" cy="4224020"/>
+            <wp:effectExtent l="0" t="0" r="2540" b="5080"/>
+            <wp:docPr id="852875762" name="Picture 1"/>
             <wp:cNvGraphicFramePr>
               <a:graphicFrameLocks xmlns:a="http://schemas.openxmlformats.org/drawingml/2006/main" noChangeAspect="1"/>
             </wp:cNvGraphicFramePr>
@@ -617,7 +725,7 @@
               <a:graphicData uri="http://schemas.openxmlformats.org/drawingml/2006/picture">
                 <pic:pic xmlns:pic="http://schemas.openxmlformats.org/drawingml/2006/picture">
                   <pic:nvPicPr>
-                    <pic:cNvPr id="1616385305" name="Picture 1" descr="A diagram of a computer program&#10;&#10;AI-generated content may be incorrect."/>
+                    <pic:cNvPr id="852875762" name=""/>
                     <pic:cNvPicPr/>
                   </pic:nvPicPr>
                   <pic:blipFill>
@@ -629,7 +737,7 @@
                   <pic:spPr>
                     <a:xfrm>
                       <a:off x="0" y="0"/>
-                      <a:ext cx="5422877" cy="4011583"/>
+                      <a:ext cx="5731510" cy="4224020"/>
                     </a:xfrm>
                     <a:prstGeom prst="rect">
                       <a:avLst/>
@@ -721,12 +829,12 @@
     <w:p/>
     <w:p>
       <w:r>
+        <w:lastRenderedPageBreak/>
         <w:t xml:space="preserve">In this game there are six types of enemies and a boss.  The enemies and boss are all mutated vegetables.  </w:t>
       </w:r>
     </w:p>
     <w:p>
       <w:r>
-        <w:lastRenderedPageBreak/>
         <w:t>Each enemy has a different unique way of moving and attacking.  The player will encounter different enemies on different levels and in different rooms specific to their nature and the boss can be found at the end of the game in the last room the player will be sent too.</w:t>
       </w:r>
     </w:p>
@@ -789,7 +897,7 @@
           <w:noProof/>
         </w:rPr>
         <w:drawing>
-          <wp:inline distT="0" distB="0" distL="0" distR="0" wp14:anchorId="33E39966" wp14:editId="24282348">
+          <wp:inline distT="0" distB="0" distL="0" distR="0" wp14:anchorId="33E39966" wp14:editId="3181B10C">
             <wp:extent cx="992615" cy="3705225"/>
             <wp:effectExtent l="0" t="0" r="0" b="0"/>
             <wp:docPr id="1628501602" name="Picture 1" descr="A hand holding a pumpkin&#10;&#10;AI-generated content may be incorrect."/>
@@ -970,6 +1078,7 @@
     </w:p>
     <w:p>
       <w:r>
+        <w:lastRenderedPageBreak/>
         <w:t>Heath, Damage and Weak points:</w:t>
       </w:r>
     </w:p>
@@ -986,7 +1095,6 @@
         </w:rPr>
       </w:pPr>
       <w:r>
-        <w:lastRenderedPageBreak/>
         <w:t>Has 60 HP</w:t>
       </w:r>
     </w:p>
@@ -1359,12 +1467,12 @@
         </w:numPr>
       </w:pPr>
       <w:r>
+        <w:lastRenderedPageBreak/>
         <w:t>Stays Idle in Rooms on the ground</w:t>
       </w:r>
     </w:p>
     <w:p>
       <w:r>
-        <w:lastRenderedPageBreak/>
         <w:t>Attack and Abilities:</w:t>
       </w:r>
     </w:p>
@@ -1778,6 +1886,7 @@
         </w:rPr>
       </w:pPr>
       <w:r>
+        <w:lastRenderedPageBreak/>
         <w:t>Main Body is weak point</w:t>
       </w:r>
     </w:p>
@@ -1793,7 +1902,6 @@
           <w:b/>
           <w:bCs/>
         </w:rPr>
-        <w:lastRenderedPageBreak/>
         <w:t>The Corn</w:t>
       </w:r>
     </w:p>
@@ -1814,7 +1922,7 @@
           <w:noProof/>
         </w:rPr>
         <w:drawing>
-          <wp:inline distT="0" distB="0" distL="0" distR="0" wp14:anchorId="4F40DB21" wp14:editId="7E97E48E">
+          <wp:inline distT="0" distB="0" distL="0" distR="0" wp14:anchorId="4F40DB21" wp14:editId="456E3F5D">
             <wp:extent cx="1438275" cy="2483314"/>
             <wp:effectExtent l="0" t="0" r="0" b="0"/>
             <wp:docPr id="1058667272" name="Picture 6" descr="A hand holding a corn cob&#10;&#10;AI-generated content may be incorrect."/>
@@ -2091,7 +2199,7 @@
         </w:rPr>
         <w:lastRenderedPageBreak/>
         <w:drawing>
-          <wp:inline distT="0" distB="0" distL="0" distR="0" wp14:anchorId="18FD67DB" wp14:editId="721DDC43">
+          <wp:inline distT="0" distB="0" distL="0" distR="0" wp14:anchorId="18FD67DB" wp14:editId="6426F412">
             <wp:extent cx="2029113" cy="2190750"/>
             <wp:effectExtent l="0" t="0" r="9525" b="0"/>
             <wp:docPr id="832324973" name="Picture 8" descr="A hand holding a green object with a eye and a purple eye&#10;&#10;AI-generated content may be incorrect."/>
@@ -2363,10 +2471,241 @@
       </w:r>
     </w:p>
     <w:p>
-      <w:r>
-        <w:t>The first cutscene within this game will be the Laboratory g</w:t>
-      </w:r>
-    </w:p>
+      <w:pPr>
+        <w:rPr>
+          <w:b/>
+          <w:bCs/>
+        </w:rPr>
+      </w:pPr>
+      <w:r>
+        <w:rPr>
+          <w:b/>
+          <w:bCs/>
+        </w:rPr>
+        <w:t xml:space="preserve">The </w:t>
+      </w:r>
+      <w:r>
+        <w:rPr>
+          <w:b/>
+          <w:bCs/>
+        </w:rPr>
+        <w:t>F</w:t>
+      </w:r>
+      <w:r>
+        <w:rPr>
+          <w:b/>
+          <w:bCs/>
+        </w:rPr>
+        <w:t xml:space="preserve">irst </w:t>
+      </w:r>
+      <w:r>
+        <w:rPr>
+          <w:b/>
+          <w:bCs/>
+        </w:rPr>
+        <w:t>C</w:t>
+      </w:r>
+      <w:r>
+        <w:rPr>
+          <w:b/>
+          <w:bCs/>
+        </w:rPr>
+        <w:t>utscene</w:t>
+      </w:r>
+    </w:p>
+    <w:p>
+      <w:r>
+        <w:t xml:space="preserve">Staff </w:t>
+      </w:r>
+      <w:r>
+        <w:t xml:space="preserve">within </w:t>
+      </w:r>
+      <w:r>
+        <w:t>the</w:t>
+      </w:r>
+      <w:r>
+        <w:t xml:space="preserve"> Laboratory</w:t>
+      </w:r>
+      <w:r>
+        <w:t xml:space="preserve"> will experience an experiment go wrong</w:t>
+      </w:r>
+      <w:r>
+        <w:t xml:space="preserve"> </w:t>
+      </w:r>
+      <w:r>
+        <w:t>as</w:t>
+      </w:r>
+      <w:r>
+        <w:t xml:space="preserve"> one of the employees will send</w:t>
+      </w:r>
+      <w:r>
+        <w:t xml:space="preserve"> the</w:t>
+      </w:r>
+      <w:r>
+        <w:t xml:space="preserve"> player </w:t>
+      </w:r>
+      <w:r>
+        <w:t xml:space="preserve">an </w:t>
+      </w:r>
+      <w:r>
+        <w:t>alert</w:t>
+      </w:r>
+      <w:r>
+        <w:t xml:space="preserve"> </w:t>
+      </w:r>
+      <w:r>
+        <w:t>message</w:t>
+      </w:r>
+      <w:r>
+        <w:t xml:space="preserve"> to come into the laboratory</w:t>
+      </w:r>
+      <w:r>
+        <w:t xml:space="preserve"> to the player on their day off</w:t>
+      </w:r>
+      <w:r>
+        <w:t>.  The player will leave their home and head out for the Laboratory.</w:t>
+      </w:r>
+    </w:p>
+    <w:p>
+      <w:r>
+        <w:rPr>
+          <w:b/>
+          <w:bCs/>
+        </w:rPr>
+        <w:t xml:space="preserve">The </w:t>
+      </w:r>
+      <w:r>
+        <w:rPr>
+          <w:b/>
+          <w:bCs/>
+        </w:rPr>
+        <w:t>Second</w:t>
+      </w:r>
+      <w:r>
+        <w:rPr>
+          <w:b/>
+          <w:bCs/>
+        </w:rPr>
+        <w:t xml:space="preserve"> </w:t>
+      </w:r>
+      <w:r>
+        <w:rPr>
+          <w:b/>
+          <w:bCs/>
+        </w:rPr>
+        <w:t>C</w:t>
+      </w:r>
+      <w:r>
+        <w:rPr>
+          <w:b/>
+          <w:bCs/>
+        </w:rPr>
+        <w:t>utscene</w:t>
+      </w:r>
+    </w:p>
+    <w:p>
+      <w:r>
+        <w:t xml:space="preserve">The player will switch on the power which will restore the elevator it now in operation.  </w:t>
+      </w:r>
+      <w:r>
+        <w:t xml:space="preserve">The elevator will be sent down.  The player will review over the footage watching as the vegetables during the experiment mutate an attack the employees, while the player is watching the footage the elevator is </w:t>
+      </w:r>
+      <w:r>
+        <w:lastRenderedPageBreak/>
+        <w:t>still making its way down.  Once the footage has ended the elevator will have made it’s way to the top, as the doors open it will reveal that there is a mutated carrot that has travelled up the elevator the player unaware.</w:t>
+      </w:r>
+    </w:p>
+    <w:p>
+      <w:r>
+        <w:rPr>
+          <w:b/>
+          <w:bCs/>
+        </w:rPr>
+        <w:t xml:space="preserve">The </w:t>
+      </w:r>
+      <w:r>
+        <w:rPr>
+          <w:b/>
+          <w:bCs/>
+        </w:rPr>
+        <w:t>Third</w:t>
+      </w:r>
+      <w:r>
+        <w:rPr>
+          <w:b/>
+          <w:bCs/>
+        </w:rPr>
+        <w:t xml:space="preserve"> </w:t>
+      </w:r>
+      <w:r>
+        <w:rPr>
+          <w:b/>
+          <w:bCs/>
+        </w:rPr>
+        <w:t>C</w:t>
+      </w:r>
+      <w:r>
+        <w:rPr>
+          <w:b/>
+          <w:bCs/>
+        </w:rPr>
+        <w:t>utscene</w:t>
+      </w:r>
+    </w:p>
+    <w:p>
+      <w:r>
+        <w:t>Player will encounter boss in the testing chamber.</w:t>
+      </w:r>
+    </w:p>
+    <w:p>
+      <w:pPr>
+        <w:rPr>
+          <w:b/>
+          <w:bCs/>
+        </w:rPr>
+      </w:pPr>
+      <w:r>
+        <w:rPr>
+          <w:b/>
+          <w:bCs/>
+        </w:rPr>
+        <w:t xml:space="preserve">The </w:t>
+      </w:r>
+      <w:r>
+        <w:rPr>
+          <w:b/>
+          <w:bCs/>
+        </w:rPr>
+        <w:t>Forth</w:t>
+      </w:r>
+      <w:r>
+        <w:rPr>
+          <w:b/>
+          <w:bCs/>
+        </w:rPr>
+        <w:t xml:space="preserve"> </w:t>
+      </w:r>
+      <w:r>
+        <w:rPr>
+          <w:b/>
+          <w:bCs/>
+        </w:rPr>
+        <w:t>C</w:t>
+      </w:r>
+      <w:r>
+        <w:rPr>
+          <w:b/>
+          <w:bCs/>
+        </w:rPr>
+        <w:t>utscene</w:t>
+      </w:r>
+    </w:p>
+    <w:p>
+      <w:r>
+        <w:t xml:space="preserve">Player will leave this place alive and uninfected </w:t>
+      </w:r>
+    </w:p>
+    <w:p/>
     <w:p/>
     <w:p>
       <w:pPr>

</xml_diff>

<commit_message>
added level design to first floor of game and updated TDD
</commit_message>
<xml_diff>
--- a/Documents/Game Design Document.docx
+++ b/Documents/Game Design Document.docx
@@ -465,7 +465,15 @@
     </w:p>
     <w:p>
       <w:r>
-        <w:t xml:space="preserve">The puzzle aspect will consist of finding items and placing them in correct orders, electrical based puzzles, piecing together collective information for formulate final results and </w:t>
+        <w:t xml:space="preserve">The puzzle aspect will consist of finding items and placing them in correct orders, electrical based puzzles, piecing together collective information for formulate </w:t>
+      </w:r>
+      <w:proofErr w:type="gramStart"/>
+      <w:r>
+        <w:t>final results</w:t>
+      </w:r>
+      <w:proofErr w:type="gramEnd"/>
+      <w:r>
+        <w:t xml:space="preserve"> and </w:t>
       </w:r>
       <w:r>
         <w:t xml:space="preserve">creating mixes of formulars to match </w:t>
@@ -604,6 +612,7 @@
         <w:t>After the boss is taken down the player will complete the last and final mission where they will finish the game leaving the building after exterminating the mutations.</w:t>
       </w:r>
     </w:p>
+    <w:p/>
     <w:p>
       <w:pPr>
         <w:pStyle w:val="Heading2"/>
@@ -620,6 +629,68 @@
           <w:szCs w:val="32"/>
         </w:rPr>
         <w:t>Game World</w:t>
+      </w:r>
+    </w:p>
+    <w:p>
+      <w:r>
+        <w:drawing>
+          <wp:anchor distT="0" distB="0" distL="114300" distR="114300" simplePos="0" relativeHeight="251658240" behindDoc="0" locked="0" layoutInCell="1" allowOverlap="1" wp14:anchorId="1A97B64C" wp14:editId="6F09C668">
+            <wp:simplePos x="0" y="0"/>
+            <wp:positionH relativeFrom="margin">
+              <wp:posOffset>-6520</wp:posOffset>
+            </wp:positionH>
+            <wp:positionV relativeFrom="paragraph">
+              <wp:posOffset>317026</wp:posOffset>
+            </wp:positionV>
+            <wp:extent cx="3838575" cy="4397375"/>
+            <wp:effectExtent l="0" t="0" r="9525" b="3175"/>
+            <wp:wrapTopAndBottom/>
+            <wp:docPr id="530159753" name="Picture 1" descr="A floor plan of a building&#10;&#10;AI-generated content may be incorrect."/>
+            <wp:cNvGraphicFramePr>
+              <a:graphicFrameLocks xmlns:a="http://schemas.openxmlformats.org/drawingml/2006/main" noChangeAspect="1"/>
+            </wp:cNvGraphicFramePr>
+            <a:graphic xmlns:a="http://schemas.openxmlformats.org/drawingml/2006/main">
+              <a:graphicData uri="http://schemas.openxmlformats.org/drawingml/2006/picture">
+                <pic:pic xmlns:pic="http://schemas.openxmlformats.org/drawingml/2006/picture">
+                  <pic:nvPicPr>
+                    <pic:cNvPr id="530159753" name="Picture 1" descr="A floor plan of a building&#10;&#10;AI-generated content may be incorrect."/>
+                    <pic:cNvPicPr/>
+                  </pic:nvPicPr>
+                  <pic:blipFill>
+                    <a:blip r:embed="rId7">
+                      <a:extLst>
+                        <a:ext uri="{28A0092B-C50C-407E-A947-70E740481C1C}">
+                          <a14:useLocalDpi xmlns:a14="http://schemas.microsoft.com/office/drawing/2010/main" val="0"/>
+                        </a:ext>
+                      </a:extLst>
+                    </a:blip>
+                    <a:stretch>
+                      <a:fillRect/>
+                    </a:stretch>
+                  </pic:blipFill>
+                  <pic:spPr>
+                    <a:xfrm>
+                      <a:off x="0" y="0"/>
+                      <a:ext cx="3838575" cy="4397375"/>
+                    </a:xfrm>
+                    <a:prstGeom prst="rect">
+                      <a:avLst/>
+                    </a:prstGeom>
+                  </pic:spPr>
+                </pic:pic>
+              </a:graphicData>
+            </a:graphic>
+            <wp14:sizeRelH relativeFrom="margin">
+              <wp14:pctWidth>0</wp14:pctWidth>
+            </wp14:sizeRelH>
+            <wp14:sizeRelV relativeFrom="margin">
+              <wp14:pctHeight>0</wp14:pctHeight>
+            </wp14:sizeRelV>
+          </wp:anchor>
+        </w:drawing>
+      </w:r>
+      <w:r>
+        <w:t>First Level:</w:t>
       </w:r>
     </w:p>
     <w:p/>
@@ -680,7 +751,7 @@
                     <pic:cNvPicPr/>
                   </pic:nvPicPr>
                   <pic:blipFill>
-                    <a:blip r:embed="rId7"/>
+                    <a:blip r:embed="rId8"/>
                     <a:stretch>
                       <a:fillRect/>
                     </a:stretch>
@@ -707,12 +778,15 @@
           <w:b/>
           <w:bCs/>
         </w:rPr>
+        <w:t>Items:</w:t>
+      </w:r>
+    </w:p>
+    <w:p>
+      <w:r>
+        <w:rPr>
+          <w:noProof/>
+        </w:rPr>
         <w:lastRenderedPageBreak/>
-        <w:t>Items:</w:t>
-      </w:r>
-    </w:p>
-    <w:p>
-      <w:r>
         <w:drawing>
           <wp:inline distT="0" distB="0" distL="0" distR="0" wp14:anchorId="401797CB" wp14:editId="6E8D42FC">
             <wp:extent cx="5731510" cy="4224020"/>
@@ -729,7 +803,7 @@
                     <pic:cNvPicPr/>
                   </pic:nvPicPr>
                   <pic:blipFill>
-                    <a:blip r:embed="rId8"/>
+                    <a:blip r:embed="rId9"/>
                     <a:stretch>
                       <a:fillRect/>
                     </a:stretch>
@@ -786,7 +860,7 @@
                     <pic:cNvPicPr/>
                   </pic:nvPicPr>
                   <pic:blipFill>
-                    <a:blip r:embed="rId9"/>
+                    <a:blip r:embed="rId10"/>
                     <a:stretch>
                       <a:fillRect/>
                     </a:stretch>
@@ -829,12 +903,12 @@
     <w:p/>
     <w:p>
       <w:r>
+        <w:t xml:space="preserve">In this game there are six types of enemies and a boss.  The enemies and boss are all mutated vegetables.  </w:t>
+      </w:r>
+    </w:p>
+    <w:p>
+      <w:r>
         <w:lastRenderedPageBreak/>
-        <w:t xml:space="preserve">In this game there are six types of enemies and a boss.  The enemies and boss are all mutated vegetables.  </w:t>
-      </w:r>
-    </w:p>
-    <w:p>
-      <w:r>
         <w:t>Each enemy has a different unique way of moving and attacking.  The player will encounter different enemies on different levels and in different rooms specific to their nature and the boss can be found at the end of the game in the last room the player will be sent too.</w:t>
       </w:r>
     </w:p>
@@ -897,7 +971,7 @@
           <w:noProof/>
         </w:rPr>
         <w:drawing>
-          <wp:inline distT="0" distB="0" distL="0" distR="0" wp14:anchorId="33E39966" wp14:editId="3181B10C">
+          <wp:inline distT="0" distB="0" distL="0" distR="0" wp14:anchorId="33E39966" wp14:editId="283E4E0D">
             <wp:extent cx="992615" cy="3705225"/>
             <wp:effectExtent l="0" t="0" r="0" b="0"/>
             <wp:docPr id="1628501602" name="Picture 1" descr="A hand holding a pumpkin&#10;&#10;AI-generated content may be incorrect."/>
@@ -914,7 +988,7 @@
                     </pic:cNvPicPr>
                   </pic:nvPicPr>
                   <pic:blipFill>
-                    <a:blip r:embed="rId10" cstate="print">
+                    <a:blip r:embed="rId11" cstate="print">
                       <a:extLst>
                         <a:ext uri="{28A0092B-C50C-407E-A947-70E740481C1C}">
                           <a14:useLocalDpi xmlns:a14="http://schemas.microsoft.com/office/drawing/2010/main" val="0"/>
@@ -1078,23 +1152,23 @@
     </w:p>
     <w:p>
       <w:r>
+        <w:t>Heath, Damage and Weak points:</w:t>
+      </w:r>
+    </w:p>
+    <w:p>
+      <w:pPr>
+        <w:pStyle w:val="ListParagraph"/>
+        <w:numPr>
+          <w:ilvl w:val="0"/>
+          <w:numId w:val="8"/>
+        </w:numPr>
+        <w:rPr>
+          <w:b/>
+          <w:bCs/>
+        </w:rPr>
+      </w:pPr>
+      <w:r>
         <w:lastRenderedPageBreak/>
-        <w:t>Heath, Damage and Weak points:</w:t>
-      </w:r>
-    </w:p>
-    <w:p>
-      <w:pPr>
-        <w:pStyle w:val="ListParagraph"/>
-        <w:numPr>
-          <w:ilvl w:val="0"/>
-          <w:numId w:val="8"/>
-        </w:numPr>
-        <w:rPr>
-          <w:b/>
-          <w:bCs/>
-        </w:rPr>
-      </w:pPr>
-      <w:r>
         <w:t>Has 60 HP</w:t>
       </w:r>
     </w:p>
@@ -1168,7 +1242,7 @@
                     </pic:cNvPicPr>
                   </pic:nvPicPr>
                   <pic:blipFill>
-                    <a:blip r:embed="rId11" cstate="print">
+                    <a:blip r:embed="rId12" cstate="print">
                       <a:extLst>
                         <a:ext uri="{28A0092B-C50C-407E-A947-70E740481C1C}">
                           <a14:useLocalDpi xmlns:a14="http://schemas.microsoft.com/office/drawing/2010/main" val="0"/>
@@ -1409,7 +1483,7 @@
                     </pic:cNvPicPr>
                   </pic:nvPicPr>
                   <pic:blipFill>
-                    <a:blip r:embed="rId12" cstate="print">
+                    <a:blip r:embed="rId13" cstate="print">
                       <a:extLst>
                         <a:ext uri="{28A0092B-C50C-407E-A947-70E740481C1C}">
                           <a14:useLocalDpi xmlns:a14="http://schemas.microsoft.com/office/drawing/2010/main" val="0"/>
@@ -1467,12 +1541,12 @@
         </w:numPr>
       </w:pPr>
       <w:r>
+        <w:t>Stays Idle in Rooms on the ground</w:t>
+      </w:r>
+    </w:p>
+    <w:p>
+      <w:r>
         <w:lastRenderedPageBreak/>
-        <w:t>Stays Idle in Rooms on the ground</w:t>
-      </w:r>
-    </w:p>
-    <w:p>
-      <w:r>
         <w:t>Attack and Abilities:</w:t>
       </w:r>
     </w:p>
@@ -1660,7 +1734,7 @@
                     </pic:cNvPicPr>
                   </pic:nvPicPr>
                   <pic:blipFill>
-                    <a:blip r:embed="rId13" cstate="print">
+                    <a:blip r:embed="rId14" cstate="print">
                       <a:extLst>
                         <a:ext uri="{28A0092B-C50C-407E-A947-70E740481C1C}">
                           <a14:useLocalDpi xmlns:a14="http://schemas.microsoft.com/office/drawing/2010/main" val="0"/>
@@ -1886,22 +1960,22 @@
         </w:rPr>
       </w:pPr>
       <w:r>
+        <w:t>Main Body is weak point</w:t>
+      </w:r>
+    </w:p>
+    <w:p>
+      <w:pPr>
+        <w:rPr>
+          <w:b/>
+          <w:bCs/>
+        </w:rPr>
+      </w:pPr>
+      <w:r>
+        <w:rPr>
+          <w:b/>
+          <w:bCs/>
+        </w:rPr>
         <w:lastRenderedPageBreak/>
-        <w:t>Main Body is weak point</w:t>
-      </w:r>
-    </w:p>
-    <w:p>
-      <w:pPr>
-        <w:rPr>
-          <w:b/>
-          <w:bCs/>
-        </w:rPr>
-      </w:pPr>
-      <w:r>
-        <w:rPr>
-          <w:b/>
-          <w:bCs/>
-        </w:rPr>
         <w:t>The Corn</w:t>
       </w:r>
     </w:p>
@@ -1922,7 +1996,7 @@
           <w:noProof/>
         </w:rPr>
         <w:drawing>
-          <wp:inline distT="0" distB="0" distL="0" distR="0" wp14:anchorId="4F40DB21" wp14:editId="456E3F5D">
+          <wp:inline distT="0" distB="0" distL="0" distR="0" wp14:anchorId="4F40DB21" wp14:editId="0B005EB7">
             <wp:extent cx="1438275" cy="2483314"/>
             <wp:effectExtent l="0" t="0" r="0" b="0"/>
             <wp:docPr id="1058667272" name="Picture 6" descr="A hand holding a corn cob&#10;&#10;AI-generated content may be incorrect."/>
@@ -1939,7 +2013,7 @@
                     </pic:cNvPicPr>
                   </pic:nvPicPr>
                   <pic:blipFill>
-                    <a:blip r:embed="rId14" cstate="print">
+                    <a:blip r:embed="rId15" cstate="print">
                       <a:extLst>
                         <a:ext uri="{28A0092B-C50C-407E-A947-70E740481C1C}">
                           <a14:useLocalDpi xmlns:a14="http://schemas.microsoft.com/office/drawing/2010/main" val="0"/>
@@ -2199,7 +2273,7 @@
         </w:rPr>
         <w:lastRenderedPageBreak/>
         <w:drawing>
-          <wp:inline distT="0" distB="0" distL="0" distR="0" wp14:anchorId="18FD67DB" wp14:editId="6426F412">
+          <wp:inline distT="0" distB="0" distL="0" distR="0" wp14:anchorId="18FD67DB" wp14:editId="7AFB051F">
             <wp:extent cx="2029113" cy="2190750"/>
             <wp:effectExtent l="0" t="0" r="9525" b="0"/>
             <wp:docPr id="832324973" name="Picture 8" descr="A hand holding a green object with a eye and a purple eye&#10;&#10;AI-generated content may be incorrect."/>
@@ -2216,7 +2290,7 @@
                     </pic:cNvPicPr>
                   </pic:nvPicPr>
                   <pic:blipFill>
-                    <a:blip r:embed="rId15" cstate="print">
+                    <a:blip r:embed="rId16" cstate="print">
                       <a:extLst>
                         <a:ext uri="{28A0092B-C50C-407E-A947-70E740481C1C}">
                           <a14:useLocalDpi xmlns:a14="http://schemas.microsoft.com/office/drawing/2010/main" val="0"/>
@@ -2612,7 +2686,15 @@
       </w:r>
       <w:r>
         <w:lastRenderedPageBreak/>
-        <w:t>still making its way down.  Once the footage has ended the elevator will have made it’s way to the top, as the doors open it will reveal that there is a mutated carrot that has travelled up the elevator the player unaware.</w:t>
+        <w:t xml:space="preserve">still making its way down.  Once the footage has ended the elevator will have made </w:t>
+      </w:r>
+      <w:proofErr w:type="gramStart"/>
+      <w:r>
+        <w:t>it’s</w:t>
+      </w:r>
+      <w:proofErr w:type="gramEnd"/>
+      <w:r>
+        <w:t xml:space="preserve"> way to the top, as the doors open it will reveal that there is a mutated carrot that has travelled up the elevator the player unaware.</w:t>
       </w:r>
     </w:p>
     <w:p>

</xml_diff>